<commit_message>
added week 5 code and assignment
</commit_message>
<xml_diff>
--- a/Resisdency/day2/Abuchi_Okeke_Sequence_to_Sequence_Project  .docx
+++ b/Resisdency/day2/Abuchi_Okeke_Sequence_to_Sequence_Project  .docx
@@ -40,17 +40,7 @@
           <w:kern w:val="0"/>
           <w14:ligatures w14:val="none"/>
         </w:rPr>
-        <w:t>Sequence to Sequence Project</w:t>
-      </w:r>
-      <w:r>
-        <w:rPr>
-          <w:rFonts w:ascii="Times New Roman" w:eastAsia="Times New Roman" w:hAnsi="Times New Roman" w:cs="Times New Roman"/>
-          <w:b/>
-          <w:bCs/>
-          <w:kern w:val="0"/>
-          <w14:ligatures w14:val="none"/>
-        </w:rPr>
-        <w:t xml:space="preserve"> (Residency Day 2)</w:t>
+        <w:t>Sequence to Sequence Project (Residency Day 2)</w:t>
       </w:r>
     </w:p>
     <w:p>
@@ -167,15 +157,7 @@
           <w:spacing w:val="-1"/>
           <w:shd w:val="clear" w:color="auto" w:fill="FFFFFF"/>
         </w:rPr>
-        <w:t>Feb 01</w:t>
-      </w:r>
-      <w:r>
-        <w:rPr>
-          <w:rFonts w:ascii="Times New Roman" w:eastAsia="Calibri" w:hAnsi="Times New Roman" w:cs="Times New Roman"/>
-          <w:spacing w:val="-1"/>
-          <w:shd w:val="clear" w:color="auto" w:fill="FFFFFF"/>
-        </w:rPr>
-        <w:t>, 2025</w:t>
+        <w:t>Feb 01, 2025</w:t>
       </w:r>
     </w:p>
     <w:p>
@@ -403,97 +385,25 @@
           <w:color w:val="000000" w:themeColor="text1"/>
           <w:shd w:val="clear" w:color="auto" w:fill="FFFFFF"/>
         </w:rPr>
-        <w:t>Long Short</w:t>
-      </w:r>
+        <w:t>Long Short-Term Memory (LSTM) networks are presented as an improvement over recurrent neural networks (RNNs) by solving the vanishing gradient problem that prevents the model from capturing long-distance dependencies. The three gates; the forget gate that removes unwanted information, the input gate that adds in new information where it is required, and the output gate that controls the information that is passed on to the next time step, help LSTMs to achieve this (</w:t>
+      </w:r>
+      <w:proofErr w:type="spellStart"/>
       <w:r>
         <w:rPr>
           <w:rFonts w:ascii="Times New Roman" w:hAnsi="Times New Roman" w:cs="Times New Roman"/>
           <w:color w:val="000000" w:themeColor="text1"/>
           <w:shd w:val="clear" w:color="auto" w:fill="FFFFFF"/>
         </w:rPr>
-        <w:t>-</w:t>
-      </w:r>
+        <w:t>Staudemeyer</w:t>
+      </w:r>
+      <w:proofErr w:type="spellEnd"/>
       <w:r>
         <w:rPr>
           <w:rFonts w:ascii="Times New Roman" w:hAnsi="Times New Roman" w:cs="Times New Roman"/>
           <w:color w:val="000000" w:themeColor="text1"/>
           <w:shd w:val="clear" w:color="auto" w:fill="FFFFFF"/>
         </w:rPr>
-        <w:t>Term Memory (LSTM) networks are presented as an improvement over recurrent neural networks (RNNs) by solving the vanishing gradient problem that prevents the model from capturing long</w:t>
-      </w:r>
-      <w:r>
-        <w:rPr>
-          <w:rFonts w:ascii="Times New Roman" w:hAnsi="Times New Roman" w:cs="Times New Roman"/>
-          <w:color w:val="000000" w:themeColor="text1"/>
-          <w:shd w:val="clear" w:color="auto" w:fill="FFFFFF"/>
-        </w:rPr>
-        <w:t>-</w:t>
-      </w:r>
-      <w:r>
-        <w:rPr>
-          <w:rFonts w:ascii="Times New Roman" w:hAnsi="Times New Roman" w:cs="Times New Roman"/>
-          <w:color w:val="000000" w:themeColor="text1"/>
-          <w:shd w:val="clear" w:color="auto" w:fill="FFFFFF"/>
-        </w:rPr>
-        <w:t>distance dependencies. The three gates; the forget gate that removes unwanted information, the input gate that adds in new information where it is required</w:t>
-      </w:r>
-      <w:r>
-        <w:rPr>
-          <w:rFonts w:ascii="Times New Roman" w:hAnsi="Times New Roman" w:cs="Times New Roman"/>
-          <w:color w:val="000000" w:themeColor="text1"/>
-          <w:shd w:val="clear" w:color="auto" w:fill="FFFFFF"/>
-        </w:rPr>
-        <w:t>,</w:t>
-      </w:r>
-      <w:r>
-        <w:rPr>
-          <w:rFonts w:ascii="Times New Roman" w:hAnsi="Times New Roman" w:cs="Times New Roman"/>
-          <w:color w:val="000000" w:themeColor="text1"/>
-          <w:shd w:val="clear" w:color="auto" w:fill="FFFFFF"/>
-        </w:rPr>
-        <w:t xml:space="preserve"> and the output gate that controls the information that is passed on to the next time step, help LSTMs to achieve this </w:t>
-      </w:r>
-      <w:r>
-        <w:rPr>
-          <w:rFonts w:ascii="Times New Roman" w:hAnsi="Times New Roman" w:cs="Times New Roman"/>
-          <w:color w:val="000000" w:themeColor="text1"/>
-          <w:shd w:val="clear" w:color="auto" w:fill="FFFFFF"/>
-        </w:rPr>
-        <w:t>(</w:t>
-      </w:r>
-      <w:proofErr w:type="spellStart"/>
-      <w:r>
-        <w:rPr>
-          <w:rFonts w:ascii="Times New Roman" w:hAnsi="Times New Roman" w:cs="Times New Roman"/>
-          <w:color w:val="000000" w:themeColor="text1"/>
-          <w:shd w:val="clear" w:color="auto" w:fill="FFFFFF"/>
-        </w:rPr>
-        <w:t>Staudemeyer</w:t>
-      </w:r>
-      <w:proofErr w:type="spellEnd"/>
-      <w:r>
-        <w:rPr>
-          <w:rFonts w:ascii="Times New Roman" w:hAnsi="Times New Roman" w:cs="Times New Roman"/>
-          <w:color w:val="000000" w:themeColor="text1"/>
-          <w:shd w:val="clear" w:color="auto" w:fill="FFFFFF"/>
-        </w:rPr>
-        <w:t xml:space="preserve"> &amp; Morris, 2019). These mechanisms </w:t>
-      </w:r>
-      <w:r>
-        <w:rPr>
-          <w:rFonts w:ascii="Times New Roman" w:hAnsi="Times New Roman" w:cs="Times New Roman"/>
-          <w:color w:val="000000" w:themeColor="text1"/>
-          <w:shd w:val="clear" w:color="auto" w:fill="FFFFFF"/>
-        </w:rPr>
-        <w:t xml:space="preserve">make </w:t>
-      </w:r>
-      <w:r>
-        <w:rPr>
-          <w:rFonts w:ascii="Times New Roman" w:hAnsi="Times New Roman" w:cs="Times New Roman"/>
-          <w:color w:val="000000" w:themeColor="text1"/>
-          <w:shd w:val="clear" w:color="auto" w:fill="FFFFFF"/>
-        </w:rPr>
-        <w:t>LSTMs powerful architectures for sequential data tasks like speech recognition, machine translation, and time series prediction (</w:t>
+        <w:t xml:space="preserve"> &amp; Morris, 2019). These mechanisms make LSTMs powerful architectures for sequential data tasks like speech recognition, machine translation, and time series prediction (</w:t>
       </w:r>
       <w:proofErr w:type="spellStart"/>
       <w:r>
@@ -552,27 +462,7 @@
           <w:color w:val="000000" w:themeColor="text1"/>
           <w:shd w:val="clear" w:color="auto" w:fill="FFFFFF"/>
         </w:rPr>
-        <w:t>Example</w:t>
-      </w:r>
-      <w:r>
-        <w:rPr>
-          <w:rFonts w:ascii="Times New Roman" w:hAnsi="Times New Roman" w:cs="Times New Roman"/>
-          <w:b/>
-          <w:bCs/>
-          <w:color w:val="000000" w:themeColor="text1"/>
-          <w:shd w:val="clear" w:color="auto" w:fill="FFFFFF"/>
-        </w:rPr>
-        <w:t xml:space="preserve"> with a real number</w:t>
-      </w:r>
-      <w:r>
-        <w:rPr>
-          <w:rFonts w:ascii="Times New Roman" w:hAnsi="Times New Roman" w:cs="Times New Roman"/>
-          <w:b/>
-          <w:bCs/>
-          <w:color w:val="000000" w:themeColor="text1"/>
-          <w:shd w:val="clear" w:color="auto" w:fill="FFFFFF"/>
-        </w:rPr>
-        <w:t xml:space="preserve"> in Machine Translation</w:t>
+        <w:t>Example with a real number in Machine Translation</w:t>
       </w:r>
     </w:p>
     <w:p>
@@ -592,7 +482,7 @@
           <w:color w:val="000000" w:themeColor="text1"/>
           <w:shd w:val="clear" w:color="auto" w:fill="FFFFFF"/>
         </w:rPr>
-        <w:t xml:space="preserve">An example of this is </w:t>
+        <w:t>An example of this is an LSTM model with four layers of 1,000 hidden units that were trained on 12 million English-French sentence pairs. Given the input sentence "I am an MSAI532 student", the model processes it in reverse order as "student MSAI532 an am I", updating the memory</w:t>
       </w:r>
       <w:r>
         <w:rPr>
@@ -600,7 +490,7 @@
           <w:color w:val="000000" w:themeColor="text1"/>
           <w:shd w:val="clear" w:color="auto" w:fill="FFFFFF"/>
         </w:rPr>
-        <w:t>an</w:t>
+        <w:t xml:space="preserve"> cell</w:t>
       </w:r>
       <w:r>
         <w:rPr>
@@ -608,87 +498,7 @@
           <w:color w:val="000000" w:themeColor="text1"/>
           <w:shd w:val="clear" w:color="auto" w:fill="FFFFFF"/>
         </w:rPr>
-        <w:t xml:space="preserve"> LSTM model with four layers of 1,000 hidden units </w:t>
-      </w:r>
-      <w:r>
-        <w:rPr>
-          <w:rFonts w:ascii="Times New Roman" w:hAnsi="Times New Roman" w:cs="Times New Roman"/>
-          <w:color w:val="000000" w:themeColor="text1"/>
-          <w:shd w:val="clear" w:color="auto" w:fill="FFFFFF"/>
-        </w:rPr>
-        <w:t>that were</w:t>
-      </w:r>
-      <w:r>
-        <w:rPr>
-          <w:rFonts w:ascii="Times New Roman" w:hAnsi="Times New Roman" w:cs="Times New Roman"/>
-          <w:color w:val="000000" w:themeColor="text1"/>
-          <w:shd w:val="clear" w:color="auto" w:fill="FFFFFF"/>
-        </w:rPr>
-        <w:t xml:space="preserve"> trained on 12 million English-French sentence pairs. Given the input sentence "I am an MSAI532 student", the model processes it in reverse order as "student MSAI532 an am I", updating </w:t>
-      </w:r>
-      <w:r>
-        <w:rPr>
-          <w:rFonts w:ascii="Times New Roman" w:hAnsi="Times New Roman" w:cs="Times New Roman"/>
-          <w:color w:val="000000" w:themeColor="text1"/>
-          <w:shd w:val="clear" w:color="auto" w:fill="FFFFFF"/>
-        </w:rPr>
-        <w:t xml:space="preserve">the </w:t>
-      </w:r>
-      <w:r>
-        <w:rPr>
-          <w:rFonts w:ascii="Times New Roman" w:hAnsi="Times New Roman" w:cs="Times New Roman"/>
-          <w:color w:val="000000" w:themeColor="text1"/>
-          <w:shd w:val="clear" w:color="auto" w:fill="FFFFFF"/>
-        </w:rPr>
-        <w:t>memory</w:t>
-      </w:r>
-      <w:r>
-        <w:rPr>
-          <w:rFonts w:ascii="Times New Roman" w:hAnsi="Times New Roman" w:cs="Times New Roman"/>
-          <w:color w:val="000000" w:themeColor="text1"/>
-          <w:shd w:val="clear" w:color="auto" w:fill="FFFFFF"/>
-        </w:rPr>
-        <w:t xml:space="preserve"> cell</w:t>
-      </w:r>
-      <w:r>
-        <w:rPr>
-          <w:rFonts w:ascii="Times New Roman" w:hAnsi="Times New Roman" w:cs="Times New Roman"/>
-          <w:color w:val="000000" w:themeColor="text1"/>
-          <w:shd w:val="clear" w:color="auto" w:fill="FFFFFF"/>
-        </w:rPr>
-        <w:t xml:space="preserve"> state</w:t>
-      </w:r>
-      <w:r>
-        <w:rPr>
-          <w:rFonts w:ascii="Times New Roman" w:hAnsi="Times New Roman" w:cs="Times New Roman"/>
-          <w:color w:val="000000" w:themeColor="text1"/>
-          <w:shd w:val="clear" w:color="auto" w:fill="FFFFFF"/>
-        </w:rPr>
-        <w:t xml:space="preserve"> </w:t>
-      </w:r>
-      <w:r>
-        <w:rPr>
-          <w:rFonts w:ascii="Times New Roman" w:hAnsi="Times New Roman" w:cs="Times New Roman"/>
-          <w:color w:val="000000" w:themeColor="text1"/>
-          <w:shd w:val="clear" w:color="auto" w:fill="FFFFFF"/>
-        </w:rPr>
-        <w:t>Cₜ and</w:t>
-      </w:r>
-      <w:r>
-        <w:rPr>
-          <w:rFonts w:ascii="Times New Roman" w:hAnsi="Times New Roman" w:cs="Times New Roman"/>
-          <w:color w:val="000000" w:themeColor="text1"/>
-          <w:shd w:val="clear" w:color="auto" w:fill="FFFFFF"/>
-        </w:rPr>
-        <w:t xml:space="preserve"> the </w:t>
-      </w:r>
-      <w:r>
-        <w:rPr>
-          <w:rFonts w:ascii="Times New Roman" w:hAnsi="Times New Roman" w:cs="Times New Roman"/>
-          <w:color w:val="000000" w:themeColor="text1"/>
-          <w:shd w:val="clear" w:color="auto" w:fill="FFFFFF"/>
-        </w:rPr>
-        <w:t>hidden state hₜ at each time step.</w:t>
+        <w:t xml:space="preserve"> state Cₜ and the hidden state hₜ at each time step.</w:t>
       </w:r>
     </w:p>
     <w:p>
@@ -808,23 +618,7 @@
           <w:color w:val="000000" w:themeColor="text1"/>
           <w:shd w:val="clear" w:color="auto" w:fill="FFFFFF"/>
         </w:rPr>
-        <w:t xml:space="preserve">Step 5: Input "I", </w:t>
-      </w:r>
-      <w:r>
-        <w:rPr>
-          <w:rFonts w:ascii="Times New Roman" w:hAnsi="Times New Roman" w:cs="Times New Roman"/>
-          <w:color w:val="000000" w:themeColor="text1"/>
-          <w:shd w:val="clear" w:color="auto" w:fill="FFFFFF"/>
-        </w:rPr>
-        <w:t xml:space="preserve">the </w:t>
-      </w:r>
-      <w:r>
-        <w:rPr>
-          <w:rFonts w:ascii="Times New Roman" w:hAnsi="Times New Roman" w:cs="Times New Roman"/>
-          <w:color w:val="000000" w:themeColor="text1"/>
-          <w:shd w:val="clear" w:color="auto" w:fill="FFFFFF"/>
-        </w:rPr>
-        <w:t>final encoder state is passed to the decoder.</w:t>
+        <w:t>Step 5: Input "I", the final encoder state is passed to the decoder.</w:t>
       </w:r>
     </w:p>
     <w:p>
@@ -969,43 +763,7 @@
           <w:kern w:val="0"/>
           <w14:ligatures w14:val="none"/>
         </w:rPr>
-        <w:t xml:space="preserve">LSTMs process input sequences one-time step at a time to incrementally build a fixed-dimensional vector representation that encodes the entire sequence. This approach guarantees that every input word (or token) </w:t>
-      </w:r>
-      <w:r>
-        <w:rPr>
-          <w:rFonts w:ascii="Times New Roman" w:eastAsia="Times New Roman" w:hAnsi="Times New Roman" w:cs="Times New Roman"/>
-          <w:color w:val="000000" w:themeColor="text1"/>
-          <w:kern w:val="0"/>
-          <w14:ligatures w14:val="none"/>
-        </w:rPr>
-        <w:t>can</w:t>
-      </w:r>
-      <w:r>
-        <w:rPr>
-          <w:rFonts w:ascii="Times New Roman" w:eastAsia="Times New Roman" w:hAnsi="Times New Roman" w:cs="Times New Roman"/>
-          <w:color w:val="000000" w:themeColor="text1"/>
-          <w:kern w:val="0"/>
-          <w14:ligatures w14:val="none"/>
-        </w:rPr>
-        <w:t xml:space="preserve"> contribute to the learner's context, which preserves short and long</w:t>
-      </w:r>
-      <w:r>
-        <w:rPr>
-          <w:rFonts w:ascii="Times New Roman" w:eastAsia="Times New Roman" w:hAnsi="Times New Roman" w:cs="Times New Roman"/>
-          <w:color w:val="000000" w:themeColor="text1"/>
-          <w:kern w:val="0"/>
-          <w14:ligatures w14:val="none"/>
-        </w:rPr>
-        <w:t>-</w:t>
-      </w:r>
-      <w:r>
-        <w:rPr>
-          <w:rFonts w:ascii="Times New Roman" w:eastAsia="Times New Roman" w:hAnsi="Times New Roman" w:cs="Times New Roman"/>
-          <w:color w:val="000000" w:themeColor="text1"/>
-          <w:kern w:val="0"/>
-          <w14:ligatures w14:val="none"/>
-        </w:rPr>
-        <w:t>term dependencies. In contrast to the traditional feedforward networks that fix input lengths, LSTMs increase their memory size by dynamically changing their hidden states.</w:t>
+        <w:t>LSTMs process input sequences one-time step at a time to incrementally build a fixed-dimensional vector representation that encodes the entire sequence. This approach guarantees that every input word (or token) can contribute to the learner's context, which preserves short and long-term dependencies. In contrast to the traditional feedforward networks that fix input lengths, LSTMs increase their memory size by dynamically changing their hidden states.</w:t>
       </w:r>
     </w:p>
     <w:p>
@@ -1027,42 +785,7 @@
           <w14:ligatures w14:val="none"/>
         </w:rPr>
         <w:tab/>
-      </w:r>
-      <w:r>
-        <w:rPr>
-          <w:rFonts w:ascii="Times New Roman" w:eastAsia="Times New Roman" w:hAnsi="Times New Roman" w:cs="Times New Roman"/>
-          <w:color w:val="000000" w:themeColor="text1"/>
-          <w:kern w:val="0"/>
-          <w14:ligatures w14:val="none"/>
-        </w:rPr>
-        <w:t xml:space="preserve">This step-by-step processing is especially efficient </w:t>
-      </w:r>
-      <w:r>
-        <w:rPr>
-          <w:rFonts w:ascii="Times New Roman" w:eastAsia="Times New Roman" w:hAnsi="Times New Roman" w:cs="Times New Roman"/>
-          <w:color w:val="000000" w:themeColor="text1"/>
-          <w:kern w:val="0"/>
-          <w14:ligatures w14:val="none"/>
-        </w:rPr>
-        <w:t>for</w:t>
-      </w:r>
-      <w:r>
-        <w:rPr>
-          <w:rFonts w:ascii="Times New Roman" w:eastAsia="Times New Roman" w:hAnsi="Times New Roman" w:cs="Times New Roman"/>
-          <w:color w:val="000000" w:themeColor="text1"/>
-          <w:kern w:val="0"/>
-          <w14:ligatures w14:val="none"/>
-        </w:rPr>
-        <w:t xml:space="preserve"> sequence-to-sequence tasks such as machine translation. For example, while translating the English sentence “I am a </w:t>
-      </w:r>
-      <w:r>
-        <w:rPr>
-          <w:rFonts w:ascii="Times New Roman" w:eastAsia="Times New Roman" w:hAnsi="Times New Roman" w:cs="Times New Roman"/>
-          <w:color w:val="000000" w:themeColor="text1"/>
-          <w:kern w:val="0"/>
-          <w14:ligatures w14:val="none"/>
-        </w:rPr>
-        <w:t xml:space="preserve">University of the </w:t>
+        <w:t xml:space="preserve">This step-by-step processing is especially efficient for sequence-to-sequence tasks such as machine translation. For example, while translating the English sentence “I am a University of the </w:t>
       </w:r>
       <w:proofErr w:type="spellStart"/>
       <w:r>
@@ -1082,16 +805,7 @@
           <w:kern w:val="0"/>
           <w14:ligatures w14:val="none"/>
         </w:rPr>
-        <w:t xml:space="preserve"> </w:t>
-      </w:r>
-      <w:r>
-        <w:rPr>
-          <w:rFonts w:ascii="Times New Roman" w:eastAsia="Times New Roman" w:hAnsi="Times New Roman" w:cs="Times New Roman"/>
-          <w:color w:val="000000" w:themeColor="text1"/>
-          <w:kern w:val="0"/>
-          <w14:ligatures w14:val="none"/>
-        </w:rPr>
-        <w:t xml:space="preserve">student” to French, the model uses “student </w:t>
+        <w:t xml:space="preserve"> student” to French, the model uses “student </w:t>
       </w:r>
       <w:proofErr w:type="spellStart"/>
       <w:r>
@@ -1111,124 +825,7 @@
           <w:kern w:val="0"/>
           <w14:ligatures w14:val="none"/>
         </w:rPr>
-        <w:t xml:space="preserve"> the of University </w:t>
-      </w:r>
-      <w:r>
-        <w:rPr>
-          <w:rFonts w:ascii="Times New Roman" w:eastAsia="Times New Roman" w:hAnsi="Times New Roman" w:cs="Times New Roman"/>
-          <w:color w:val="000000" w:themeColor="text1"/>
-          <w:kern w:val="0"/>
-          <w14:ligatures w14:val="none"/>
-        </w:rPr>
-        <w:t>a am I</w:t>
-      </w:r>
-      <w:r>
-        <w:rPr>
-          <w:rFonts w:ascii="Times New Roman" w:eastAsia="Times New Roman" w:hAnsi="Times New Roman" w:cs="Times New Roman"/>
-          <w:color w:val="000000" w:themeColor="text1"/>
-          <w:kern w:val="0"/>
-          <w14:ligatures w14:val="none"/>
-        </w:rPr>
-        <w:t>,</w:t>
-      </w:r>
-      <w:r>
-        <w:rPr>
-          <w:rFonts w:ascii="Times New Roman" w:eastAsia="Times New Roman" w:hAnsi="Times New Roman" w:cs="Times New Roman"/>
-          <w:color w:val="000000" w:themeColor="text1"/>
-          <w:kern w:val="0"/>
-          <w14:ligatures w14:val="none"/>
-        </w:rPr>
-        <w:t>” allowing t</w:t>
-      </w:r>
-      <w:r>
-        <w:rPr>
-          <w:rFonts w:ascii="Times New Roman" w:eastAsia="Times New Roman" w:hAnsi="Times New Roman" w:cs="Times New Roman"/>
-          <w:color w:val="000000" w:themeColor="text1"/>
-          <w:kern w:val="0"/>
-          <w14:ligatures w14:val="none"/>
-        </w:rPr>
-        <w:t>he</w:t>
-      </w:r>
-      <w:r>
-        <w:rPr>
-          <w:rFonts w:ascii="Times New Roman" w:eastAsia="Times New Roman" w:hAnsi="Times New Roman" w:cs="Times New Roman"/>
-          <w:color w:val="000000" w:themeColor="text1"/>
-          <w:kern w:val="0"/>
-          <w14:ligatures w14:val="none"/>
-        </w:rPr>
-        <w:t xml:space="preserve"> process </w:t>
-      </w:r>
-      <w:r>
-        <w:rPr>
-          <w:rFonts w:ascii="Times New Roman" w:eastAsia="Times New Roman" w:hAnsi="Times New Roman" w:cs="Times New Roman"/>
-          <w:color w:val="000000" w:themeColor="text1"/>
-          <w:kern w:val="0"/>
-          <w14:ligatures w14:val="none"/>
-        </w:rPr>
-        <w:t>to</w:t>
-      </w:r>
-      <w:r>
-        <w:rPr>
-          <w:rFonts w:ascii="Times New Roman" w:eastAsia="Times New Roman" w:hAnsi="Times New Roman" w:cs="Times New Roman"/>
-          <w:color w:val="000000" w:themeColor="text1"/>
-          <w:kern w:val="0"/>
-          <w14:ligatures w14:val="none"/>
-        </w:rPr>
-        <w:t xml:space="preserve"> revers</w:t>
-      </w:r>
-      <w:r>
-        <w:rPr>
-          <w:rFonts w:ascii="Times New Roman" w:eastAsia="Times New Roman" w:hAnsi="Times New Roman" w:cs="Times New Roman"/>
-          <w:color w:val="000000" w:themeColor="text1"/>
-          <w:kern w:val="0"/>
-          <w14:ligatures w14:val="none"/>
-        </w:rPr>
-        <w:t>e</w:t>
-      </w:r>
-      <w:r>
-        <w:rPr>
-          <w:rFonts w:ascii="Times New Roman" w:eastAsia="Times New Roman" w:hAnsi="Times New Roman" w:cs="Times New Roman"/>
-          <w:color w:val="000000" w:themeColor="text1"/>
-          <w:kern w:val="0"/>
-          <w14:ligatures w14:val="none"/>
-        </w:rPr>
-        <w:t xml:space="preserve"> order to increase the efficiency of translation. The final hidden state of the encoder is used as a 1,000-dimension vector</w:t>
-      </w:r>
-      <w:r>
-        <w:rPr>
-          <w:rFonts w:ascii="Times New Roman" w:eastAsia="Times New Roman" w:hAnsi="Times New Roman" w:cs="Times New Roman"/>
-          <w:color w:val="000000" w:themeColor="text1"/>
-          <w:kern w:val="0"/>
-          <w14:ligatures w14:val="none"/>
-        </w:rPr>
-        <w:t>,</w:t>
-      </w:r>
-      <w:r>
-        <w:rPr>
-          <w:rFonts w:ascii="Times New Roman" w:eastAsia="Times New Roman" w:hAnsi="Times New Roman" w:cs="Times New Roman"/>
-          <w:color w:val="000000" w:themeColor="text1"/>
-          <w:kern w:val="0"/>
-          <w14:ligatures w14:val="none"/>
-        </w:rPr>
-        <w:t xml:space="preserve"> which encapsulates the meaning of the sentence</w:t>
-      </w:r>
-      <w:r>
-        <w:rPr>
-          <w:rFonts w:ascii="Times New Roman" w:eastAsia="Times New Roman" w:hAnsi="Times New Roman" w:cs="Times New Roman"/>
-          <w:color w:val="000000" w:themeColor="text1"/>
-          <w:kern w:val="0"/>
-          <w14:ligatures w14:val="none"/>
-        </w:rPr>
-        <w:t>,</w:t>
-      </w:r>
-      <w:r>
-        <w:rPr>
-          <w:rFonts w:ascii="Times New Roman" w:eastAsia="Times New Roman" w:hAnsi="Times New Roman" w:cs="Times New Roman"/>
-          <w:color w:val="000000" w:themeColor="text1"/>
-          <w:kern w:val="0"/>
-          <w14:ligatures w14:val="none"/>
-        </w:rPr>
-        <w:t xml:space="preserve"> and the decoder utilizes this vector to develop the translated sequence (</w:t>
+        <w:t xml:space="preserve"> the of University a am I,” allowing the process to reverse order to increase the efficiency of translation. The final hidden state of the encoder is used as a 1,000-dimension vector, which encapsulates the meaning of the sentence, and the decoder utilizes this vector to develop the translated sequence (</w:t>
       </w:r>
       <w:proofErr w:type="spellStart"/>
       <w:r>
@@ -1958,7 +1555,7 @@
           <w:color w:val="000000" w:themeColor="text1"/>
           <w:shd w:val="clear" w:color="auto" w:fill="FFFFFF"/>
         </w:rPr>
-        <w:t>, synthesi</w:t>
+        <w:t xml:space="preserve">, synthesizing it into a fixed-dimensional vector that captures short-term </w:t>
       </w:r>
       <w:r>
         <w:rPr>
@@ -1966,7 +1563,7 @@
           <w:color w:val="000000" w:themeColor="text1"/>
           <w:shd w:val="clear" w:color="auto" w:fill="FFFFFF"/>
         </w:rPr>
-        <w:t>z</w:t>
+        <w:t>and</w:t>
       </w:r>
       <w:r>
         <w:rPr>
@@ -1974,7 +1571,7 @@
           <w:color w:val="000000" w:themeColor="text1"/>
           <w:shd w:val="clear" w:color="auto" w:fill="FFFFFF"/>
         </w:rPr>
-        <w:t>ing it into a fixed-dimensional vector</w:t>
+        <w:t xml:space="preserve"> long-term dependencies. The output sequence is generated by the decoder LSTM in a token-by-token manner, using the context in the encoded vector. Each word is generated with reference to the previously generated word, resulting in the predicted sequence being informative and contextual. This technique makes it possible to </w:t>
       </w:r>
       <w:r>
         <w:rPr>
@@ -1982,7 +1579,7 @@
           <w:color w:val="000000" w:themeColor="text1"/>
           <w:shd w:val="clear" w:color="auto" w:fill="FFFFFF"/>
         </w:rPr>
-        <w:t xml:space="preserve"> </w:t>
+        <w:t xml:space="preserve">accurately </w:t>
       </w:r>
       <w:r>
         <w:rPr>
@@ -1990,47 +1587,7 @@
           <w:color w:val="000000" w:themeColor="text1"/>
           <w:shd w:val="clear" w:color="auto" w:fill="FFFFFF"/>
         </w:rPr>
-        <w:t xml:space="preserve">that captures short-term </w:t>
-      </w:r>
-      <w:r>
-        <w:rPr>
-          <w:rFonts w:ascii="Times New Roman" w:hAnsi="Times New Roman" w:cs="Times New Roman"/>
-          <w:color w:val="000000" w:themeColor="text1"/>
-          <w:shd w:val="clear" w:color="auto" w:fill="FFFFFF"/>
-        </w:rPr>
-        <w:t>and</w:t>
-      </w:r>
-      <w:r>
-        <w:rPr>
-          <w:rFonts w:ascii="Times New Roman" w:hAnsi="Times New Roman" w:cs="Times New Roman"/>
-          <w:color w:val="000000" w:themeColor="text1"/>
-          <w:shd w:val="clear" w:color="auto" w:fill="FFFFFF"/>
-        </w:rPr>
-        <w:t xml:space="preserve"> long-term dependencies. The output sequence is generated by the decoder LSTM in a token</w:t>
-      </w:r>
-      <w:r>
-        <w:rPr>
-          <w:rFonts w:ascii="Times New Roman" w:hAnsi="Times New Roman" w:cs="Times New Roman"/>
-          <w:color w:val="000000" w:themeColor="text1"/>
-          <w:shd w:val="clear" w:color="auto" w:fill="FFFFFF"/>
-        </w:rPr>
-        <w:t>-by-</w:t>
-      </w:r>
-      <w:r>
-        <w:rPr>
-          <w:rFonts w:ascii="Times New Roman" w:hAnsi="Times New Roman" w:cs="Times New Roman"/>
-          <w:color w:val="000000" w:themeColor="text1"/>
-          <w:shd w:val="clear" w:color="auto" w:fill="FFFFFF"/>
-        </w:rPr>
-        <w:t>token manner, using the context in the encoded vector. Each word is generated with reference to the previously generated word, resulting in the predicted sequence being both informative and contextual. This technique makes it possible to obtain translations and texts of structured content for differing sequence lengths accurately</w:t>
-      </w:r>
-      <w:r>
-        <w:rPr>
-          <w:rFonts w:ascii="Times New Roman" w:hAnsi="Times New Roman" w:cs="Times New Roman"/>
-          <w:color w:val="000000" w:themeColor="text1"/>
-          <w:shd w:val="clear" w:color="auto" w:fill="FFFFFF"/>
-        </w:rPr>
-        <w:t xml:space="preserve"> </w:t>
+        <w:t xml:space="preserve">obtain translations and texts of structured content for differing sequence lengths </w:t>
       </w:r>
       <w:r>
         <w:rPr>
@@ -2115,9 +1672,12 @@
           <w:kern w:val="0"/>
           <w14:ligatures w14:val="none"/>
         </w:rPr>
-        <w:t>For the input sentence: - “I am taking MSAI-532 residency class,</w:t>
-      </w:r>
-      <w:r>
+        <w:t>For the input sentence: - “I am taking MSAI-532 residency class,”</w:t>
+      </w:r>
+    </w:p>
+    <w:p>
+      <w:pPr>
+        <w:spacing w:line="480" w:lineRule="auto"/>
         <w:rPr>
           <w:rFonts w:ascii="Times New Roman" w:eastAsia="Times New Roman" w:hAnsi="Times New Roman" w:cs="Times New Roman"/>
           <w:b/>
@@ -2126,12 +1686,8 @@
           <w:kern w:val="0"/>
           <w14:ligatures w14:val="none"/>
         </w:rPr>
-        <w:t>”</w:t>
-      </w:r>
-    </w:p>
-    <w:p>
-      <w:pPr>
-        <w:spacing w:line="480" w:lineRule="auto"/>
+      </w:pPr>
+      <w:r>
         <w:rPr>
           <w:rFonts w:ascii="Times New Roman" w:eastAsia="Times New Roman" w:hAnsi="Times New Roman" w:cs="Times New Roman"/>
           <w:b/>
@@ -2140,16 +1696,6 @@
           <w:kern w:val="0"/>
           <w14:ligatures w14:val="none"/>
         </w:rPr>
-      </w:pPr>
-      <w:r>
-        <w:rPr>
-          <w:rFonts w:ascii="Times New Roman" w:eastAsia="Times New Roman" w:hAnsi="Times New Roman" w:cs="Times New Roman"/>
-          <w:b/>
-          <w:bCs/>
-          <w:color w:val="000000" w:themeColor="text1"/>
-          <w:kern w:val="0"/>
-          <w14:ligatures w14:val="none"/>
-        </w:rPr>
         <w:lastRenderedPageBreak/>
         <w:t>Step 1: Encoding the Input Sentence</w:t>
       </w:r>
@@ -2231,34 +1777,7 @@
           <w:kern w:val="0"/>
           <w14:ligatures w14:val="none"/>
         </w:rPr>
-        <w:t>E</w:t>
-      </w:r>
-      <w:r>
-        <w:rPr>
-          <w:rFonts w:ascii="Times New Roman" w:eastAsia="Times New Roman" w:hAnsi="Times New Roman" w:cs="Times New Roman"/>
-          <w:color w:val="000000" w:themeColor="text1"/>
-          <w:kern w:val="0"/>
-          <w14:ligatures w14:val="none"/>
-        </w:rPr>
-        <w:t>ach word is transformed into a word embedding vector that is fed into the encoder LSTM.</w:t>
-      </w:r>
-      <w:r>
-        <w:rPr>
-          <w:rFonts w:ascii="Times New Roman" w:eastAsia="Times New Roman" w:hAnsi="Times New Roman" w:cs="Times New Roman"/>
-          <w:color w:val="000000" w:themeColor="text1"/>
-          <w:kern w:val="0"/>
-          <w14:ligatures w14:val="none"/>
-        </w:rPr>
-        <w:t xml:space="preserve"> </w:t>
-      </w:r>
-      <w:r>
-        <w:rPr>
-          <w:rFonts w:ascii="Times New Roman" w:eastAsia="Times New Roman" w:hAnsi="Times New Roman" w:cs="Times New Roman"/>
-          <w:color w:val="000000" w:themeColor="text1"/>
-          <w:kern w:val="0"/>
-          <w14:ligatures w14:val="none"/>
-        </w:rPr>
-        <w:t>The encoder LSTM processes each word sequentially and updates its hidden state.</w:t>
+        <w:t>Each word is transformed into a word embedding vector that is fed into the encoder LSTM. The encoder LSTM processes each word sequentially and updates its hidden state.</w:t>
       </w:r>
     </w:p>
     <w:p>
@@ -2496,25 +2015,7 @@
           <w:kern w:val="0"/>
           <w14:ligatures w14:val="none"/>
         </w:rPr>
-        <w:t xml:space="preserve">The decoder LSTM starts with this fixed vector and </w:t>
-      </w:r>
-      <w:r>
-        <w:rPr>
-          <w:rFonts w:ascii="Times New Roman" w:eastAsia="Times New Roman" w:hAnsi="Times New Roman" w:cs="Times New Roman"/>
-          <w:color w:val="000000" w:themeColor="text1"/>
-          <w:kern w:val="0"/>
-          <w14:ligatures w14:val="none"/>
-        </w:rPr>
-        <w:t xml:space="preserve">then </w:t>
-      </w:r>
-      <w:r>
-        <w:rPr>
-          <w:rFonts w:ascii="Times New Roman" w:eastAsia="Times New Roman" w:hAnsi="Times New Roman" w:cs="Times New Roman"/>
-          <w:color w:val="000000" w:themeColor="text1"/>
-          <w:kern w:val="0"/>
-          <w14:ligatures w14:val="none"/>
-        </w:rPr>
-        <w:t>generates the translation one word at a time.</w:t>
+        <w:t>The decoder LSTM starts with this fixed vector and then generates the translation one word at a time.</w:t>
       </w:r>
     </w:p>
     <w:p>
@@ -3074,61 +2575,7 @@
           <w:kern w:val="0"/>
           <w14:ligatures w14:val="none"/>
         </w:rPr>
-        <w:t>Final step: Generates the End-of-Sequence (EOS) token, indicating completion</w:t>
-      </w:r>
-      <w:r>
-        <w:rPr>
-          <w:rFonts w:ascii="Times New Roman" w:eastAsia="Times New Roman" w:hAnsi="Times New Roman" w:cs="Times New Roman"/>
-          <w:color w:val="000000" w:themeColor="text1"/>
-          <w:kern w:val="0"/>
-          <w14:ligatures w14:val="none"/>
-        </w:rPr>
-        <w:t>, and the f</w:t>
-      </w:r>
-      <w:r>
-        <w:rPr>
-          <w:rFonts w:ascii="Times New Roman" w:eastAsia="Times New Roman" w:hAnsi="Times New Roman" w:cs="Times New Roman"/>
-          <w:color w:val="000000" w:themeColor="text1"/>
-          <w:kern w:val="0"/>
-          <w14:ligatures w14:val="none"/>
-        </w:rPr>
-        <w:t xml:space="preserve">inal </w:t>
-      </w:r>
-      <w:r>
-        <w:rPr>
-          <w:rFonts w:ascii="Times New Roman" w:eastAsia="Times New Roman" w:hAnsi="Times New Roman" w:cs="Times New Roman"/>
-          <w:color w:val="000000" w:themeColor="text1"/>
-          <w:kern w:val="0"/>
-          <w14:ligatures w14:val="none"/>
-        </w:rPr>
-        <w:t>t</w:t>
-      </w:r>
-      <w:r>
-        <w:rPr>
-          <w:rFonts w:ascii="Times New Roman" w:eastAsia="Times New Roman" w:hAnsi="Times New Roman" w:cs="Times New Roman"/>
-          <w:color w:val="000000" w:themeColor="text1"/>
-          <w:kern w:val="0"/>
-          <w14:ligatures w14:val="none"/>
-        </w:rPr>
-        <w:t>ranslation:</w:t>
-      </w:r>
-      <w:r>
-        <w:rPr>
-          <w:rFonts w:ascii="Times New Roman" w:eastAsia="Times New Roman" w:hAnsi="Times New Roman" w:cs="Times New Roman"/>
-          <w:color w:val="000000" w:themeColor="text1"/>
-          <w:kern w:val="0"/>
-          <w14:ligatures w14:val="none"/>
-        </w:rPr>
-        <w:t xml:space="preserve"> </w:t>
-      </w:r>
-      <w:r>
-        <w:rPr>
-          <w:rFonts w:ascii="Times New Roman" w:eastAsia="Times New Roman" w:hAnsi="Times New Roman" w:cs="Times New Roman"/>
-          <w:color w:val="000000" w:themeColor="text1"/>
-          <w:kern w:val="0"/>
-          <w14:ligatures w14:val="none"/>
-        </w:rPr>
-        <w:t xml:space="preserve">"Je </w:t>
+        <w:t xml:space="preserve">Final step: Generates the End-of-Sequence (EOS) token, indicating completion, and the final translation: "Je </w:t>
       </w:r>
       <w:proofErr w:type="spellStart"/>
       <w:r>
@@ -3188,16 +2635,7 @@
           <w:kern w:val="0"/>
           <w14:ligatures w14:val="none"/>
         </w:rPr>
-        <w:t xml:space="preserve"> MSAI-532"</w:t>
-      </w:r>
-      <w:r>
-        <w:rPr>
-          <w:rFonts w:ascii="Times New Roman" w:eastAsia="Times New Roman" w:hAnsi="Times New Roman" w:cs="Times New Roman"/>
-          <w:color w:val="000000" w:themeColor="text1"/>
-          <w:kern w:val="0"/>
-          <w14:ligatures w14:val="none"/>
-        </w:rPr>
-        <w:t xml:space="preserve"> is generated.</w:t>
+        <w:t xml:space="preserve"> MSAI-532" is generated.</w:t>
       </w:r>
     </w:p>
     <w:p>
@@ -3225,9 +2663,329 @@
           <w:kern w:val="0"/>
           <w14:ligatures w14:val="none"/>
         </w:rPr>
-        <w:t>For</w:t>
-      </w:r>
-      <w:r>
+        <w:t>For the size and configuration of the model:</w:t>
+      </w:r>
+    </w:p>
+    <w:p>
+      <w:pPr>
+        <w:spacing w:line="480" w:lineRule="auto"/>
+        <w:ind w:firstLine="720"/>
+        <w:rPr>
+          <w:rFonts w:ascii="Times New Roman" w:eastAsia="Times New Roman" w:hAnsi="Times New Roman" w:cs="Times New Roman"/>
+          <w:color w:val="000000" w:themeColor="text1"/>
+          <w:kern w:val="0"/>
+          <w14:ligatures w14:val="none"/>
+        </w:rPr>
+      </w:pPr>
+      <w:r>
+        <w:rPr>
+          <w:rFonts w:ascii="Times New Roman" w:eastAsia="Times New Roman" w:hAnsi="Times New Roman" w:cs="Times New Roman"/>
+          <w:color w:val="000000" w:themeColor="text1"/>
+          <w:kern w:val="0"/>
+          <w14:ligatures w14:val="none"/>
+        </w:rPr>
+        <w:t xml:space="preserve">The encoder and decoder LSTMs possessed </w:t>
+      </w:r>
+      <w:r>
+        <w:rPr>
+          <w:rFonts w:ascii="Times New Roman" w:eastAsia="Times New Roman" w:hAnsi="Times New Roman" w:cs="Times New Roman"/>
+          <w:color w:val="000000" w:themeColor="text1"/>
+          <w:kern w:val="0"/>
+          <w14:ligatures w14:val="none"/>
+        </w:rPr>
+        <w:t>four</w:t>
+      </w:r>
+      <w:r>
+        <w:rPr>
+          <w:rFonts w:ascii="Times New Roman" w:eastAsia="Times New Roman" w:hAnsi="Times New Roman" w:cs="Times New Roman"/>
+          <w:color w:val="000000" w:themeColor="text1"/>
+          <w:kern w:val="0"/>
+          <w14:ligatures w14:val="none"/>
+        </w:rPr>
+        <w:t xml:space="preserve"> layers, with 1 thousand hidden units at each layer.</w:t>
+      </w:r>
+      <w:r>
+        <w:rPr>
+          <w:rFonts w:ascii="Times New Roman" w:eastAsia="Times New Roman" w:hAnsi="Times New Roman" w:cs="Times New Roman"/>
+          <w:color w:val="000000" w:themeColor="text1"/>
+          <w:kern w:val="0"/>
+          <w14:ligatures w14:val="none"/>
+        </w:rPr>
+        <w:t xml:space="preserve"> </w:t>
+      </w:r>
+      <w:r>
+        <w:rPr>
+          <w:rFonts w:ascii="Times New Roman" w:eastAsia="Times New Roman" w:hAnsi="Times New Roman" w:cs="Times New Roman"/>
+          <w:color w:val="000000" w:themeColor="text1"/>
+          <w:kern w:val="0"/>
+          <w14:ligatures w14:val="none"/>
+        </w:rPr>
+        <w:t>The model was trained on 12 million English-French sentence pairs</w:t>
+      </w:r>
+      <w:r>
+        <w:rPr>
+          <w:rFonts w:ascii="Times New Roman" w:eastAsia="Times New Roman" w:hAnsi="Times New Roman" w:cs="Times New Roman"/>
+          <w:color w:val="000000" w:themeColor="text1"/>
+          <w:kern w:val="0"/>
+          <w14:ligatures w14:val="none"/>
+        </w:rPr>
+        <w:t>,</w:t>
+      </w:r>
+      <w:r>
+        <w:rPr>
+          <w:rFonts w:ascii="Times New Roman" w:eastAsia="Times New Roman" w:hAnsi="Times New Roman" w:cs="Times New Roman"/>
+          <w:color w:val="000000" w:themeColor="text1"/>
+          <w:kern w:val="0"/>
+          <w14:ligatures w14:val="none"/>
+        </w:rPr>
+        <w:t xml:space="preserve"> and </w:t>
+      </w:r>
+      <w:r>
+        <w:rPr>
+          <w:rFonts w:ascii="Times New Roman" w:eastAsia="Times New Roman" w:hAnsi="Times New Roman" w:cs="Times New Roman"/>
+          <w:color w:val="000000" w:themeColor="text1"/>
+          <w:kern w:val="0"/>
+          <w14:ligatures w14:val="none"/>
+        </w:rPr>
+        <w:t>the size of the vocabulary for English was 160,00 and for French was 80,000.</w:t>
+      </w:r>
+      <w:r>
+        <w:rPr>
+          <w:rFonts w:ascii="Times New Roman" w:eastAsia="Times New Roman" w:hAnsi="Times New Roman" w:cs="Times New Roman"/>
+          <w:color w:val="000000" w:themeColor="text1"/>
+          <w:kern w:val="0"/>
+          <w14:ligatures w14:val="none"/>
+        </w:rPr>
+        <w:t xml:space="preserve"> </w:t>
+      </w:r>
+      <w:r>
+        <w:rPr>
+          <w:rFonts w:ascii="Times New Roman" w:eastAsia="Times New Roman" w:hAnsi="Times New Roman" w:cs="Times New Roman"/>
+          <w:color w:val="000000" w:themeColor="text1"/>
+          <w:kern w:val="0"/>
+          <w14:ligatures w14:val="none"/>
+        </w:rPr>
+        <w:t xml:space="preserve">This method permits the model to manage varying lengths of input sequences while maintaining the internal and external context relations of the words </w:t>
+      </w:r>
+      <w:r>
+        <w:rPr>
+          <w:rFonts w:ascii="Times New Roman" w:eastAsia="Times New Roman" w:hAnsi="Times New Roman" w:cs="Times New Roman"/>
+          <w:color w:val="000000" w:themeColor="text1"/>
+          <w:kern w:val="0"/>
+          <w14:ligatures w14:val="none"/>
+        </w:rPr>
+        <w:t>(</w:t>
+      </w:r>
+      <w:proofErr w:type="spellStart"/>
+      <w:r>
+        <w:rPr>
+          <w:rFonts w:ascii="Times New Roman" w:eastAsia="Times New Roman" w:hAnsi="Times New Roman" w:cs="Times New Roman"/>
+          <w:color w:val="000000" w:themeColor="text1"/>
+          <w:kern w:val="0"/>
+          <w14:ligatures w14:val="none"/>
+        </w:rPr>
+        <w:t>Sutskever</w:t>
+      </w:r>
+      <w:proofErr w:type="spellEnd"/>
+      <w:r>
+        <w:rPr>
+          <w:rFonts w:ascii="Times New Roman" w:eastAsia="Times New Roman" w:hAnsi="Times New Roman" w:cs="Times New Roman"/>
+          <w:color w:val="000000" w:themeColor="text1"/>
+          <w:kern w:val="0"/>
+          <w14:ligatures w14:val="none"/>
+        </w:rPr>
+        <w:t xml:space="preserve"> et al., 2014).</w:t>
+      </w:r>
+    </w:p>
+    <w:p>
+      <w:pPr>
+        <w:spacing w:line="480" w:lineRule="auto"/>
+        <w:outlineLvl w:val="2"/>
+        <w:rPr>
+          <w:rFonts w:ascii="Times New Roman" w:eastAsia="Times New Roman" w:hAnsi="Times New Roman" w:cs="Times New Roman"/>
+          <w:b/>
+          <w:bCs/>
+          <w:color w:val="000000" w:themeColor="text1"/>
+          <w:kern w:val="0"/>
+          <w14:ligatures w14:val="none"/>
+        </w:rPr>
+      </w:pPr>
+      <w:r>
+        <w:rPr>
+          <w:rFonts w:ascii="Times New Roman" w:eastAsia="Times New Roman" w:hAnsi="Times New Roman" w:cs="Times New Roman"/>
+          <w:b/>
+          <w:bCs/>
+          <w:color w:val="000000" w:themeColor="text1"/>
+          <w:kern w:val="0"/>
+          <w14:ligatures w14:val="none"/>
+        </w:rPr>
+        <w:t>4. Explain the Experiments in the Paper: Input, Processing Procedure, and Output/Results</w:t>
+      </w:r>
+    </w:p>
+    <w:p>
+      <w:pPr>
+        <w:spacing w:line="480" w:lineRule="auto"/>
+        <w:outlineLvl w:val="2"/>
+        <w:rPr>
+          <w:rFonts w:ascii="Times New Roman" w:eastAsia="Times New Roman" w:hAnsi="Times New Roman" w:cs="Times New Roman"/>
+          <w:b/>
+          <w:bCs/>
+          <w:color w:val="000000" w:themeColor="text1"/>
+          <w:kern w:val="0"/>
+          <w14:ligatures w14:val="none"/>
+        </w:rPr>
+      </w:pPr>
+      <w:r>
+        <w:rPr>
+          <w:rFonts w:ascii="Times New Roman" w:eastAsia="Times New Roman" w:hAnsi="Times New Roman" w:cs="Times New Roman"/>
+          <w:b/>
+          <w:bCs/>
+          <w:color w:val="000000" w:themeColor="text1"/>
+          <w:kern w:val="0"/>
+          <w14:ligatures w14:val="none"/>
+        </w:rPr>
+        <w:t>Input Data</w:t>
+      </w:r>
+    </w:p>
+    <w:p>
+      <w:pPr>
+        <w:spacing w:line="480" w:lineRule="auto"/>
+        <w:ind w:firstLine="720"/>
+        <w:outlineLvl w:val="2"/>
+        <w:rPr>
+          <w:rFonts w:ascii="Times New Roman" w:eastAsia="Times New Roman" w:hAnsi="Times New Roman" w:cs="Times New Roman"/>
+          <w:color w:val="000000" w:themeColor="text1"/>
+          <w:kern w:val="0"/>
+          <w14:ligatures w14:val="none"/>
+        </w:rPr>
+      </w:pPr>
+      <w:r>
+        <w:rPr>
+          <w:rFonts w:ascii="Times New Roman" w:eastAsia="Times New Roman" w:hAnsi="Times New Roman" w:cs="Times New Roman"/>
+          <w:color w:val="000000" w:themeColor="text1"/>
+          <w:kern w:val="0"/>
+          <w14:ligatures w14:val="none"/>
+        </w:rPr>
+        <w:t xml:space="preserve">The experimental training dataset used in the paper consisted of a subset of 12 million parallel sentences consisting of 348M French words and 304M English words from the WMT’14 English-to-French dataset </w:t>
+      </w:r>
+      <w:r>
+        <w:rPr>
+          <w:rFonts w:ascii="Times New Roman" w:eastAsia="Times New Roman" w:hAnsi="Times New Roman" w:cs="Times New Roman"/>
+          <w:color w:val="000000" w:themeColor="text1"/>
+          <w:kern w:val="0"/>
+          <w14:ligatures w14:val="none"/>
+        </w:rPr>
+        <w:t>(</w:t>
+      </w:r>
+      <w:proofErr w:type="spellStart"/>
+      <w:r>
+        <w:rPr>
+          <w:rFonts w:ascii="Times New Roman" w:eastAsia="Times New Roman" w:hAnsi="Times New Roman" w:cs="Times New Roman"/>
+          <w:color w:val="000000" w:themeColor="text1"/>
+          <w:kern w:val="0"/>
+          <w14:ligatures w14:val="none"/>
+        </w:rPr>
+        <w:t>Sutskever</w:t>
+      </w:r>
+      <w:proofErr w:type="spellEnd"/>
+      <w:r>
+        <w:rPr>
+          <w:rFonts w:ascii="Times New Roman" w:eastAsia="Times New Roman" w:hAnsi="Times New Roman" w:cs="Times New Roman"/>
+          <w:color w:val="000000" w:themeColor="text1"/>
+          <w:kern w:val="0"/>
+          <w14:ligatures w14:val="none"/>
+        </w:rPr>
+        <w:t xml:space="preserve"> et al., 2014)</w:t>
+      </w:r>
+      <w:r>
+        <w:rPr>
+          <w:rFonts w:ascii="Times New Roman" w:eastAsia="Times New Roman" w:hAnsi="Times New Roman" w:cs="Times New Roman"/>
+          <w:color w:val="000000" w:themeColor="text1"/>
+          <w:kern w:val="0"/>
+          <w14:ligatures w14:val="none"/>
+        </w:rPr>
+        <w:t xml:space="preserve">. This large-scale dataset provided extensive language pairs for effective learning. To manage computational efficiency and ensure model </w:t>
+      </w:r>
+      <w:r>
+        <w:rPr>
+          <w:rFonts w:ascii="Times New Roman" w:eastAsia="Times New Roman" w:hAnsi="Times New Roman" w:cs="Times New Roman"/>
+          <w:color w:val="000000" w:themeColor="text1"/>
+          <w:kern w:val="0"/>
+          <w14:ligatures w14:val="none"/>
+        </w:rPr>
+        <w:lastRenderedPageBreak/>
+        <w:t>robustness, the vocabulary size was limited to 160,000 words for English and 80,000 words for French. Any words that were not part of the defined vocabulary were replaced with a special “UNK” token, which helped the model handle out-of-vocabulary (OOV) words during inference and training (</w:t>
+      </w:r>
+      <w:proofErr w:type="spellStart"/>
+      <w:r>
+        <w:rPr>
+          <w:rFonts w:ascii="Times New Roman" w:eastAsia="Times New Roman" w:hAnsi="Times New Roman" w:cs="Times New Roman"/>
+          <w:color w:val="000000" w:themeColor="text1"/>
+          <w:kern w:val="0"/>
+          <w14:ligatures w14:val="none"/>
+        </w:rPr>
+        <w:t>Sutskever</w:t>
+      </w:r>
+      <w:proofErr w:type="spellEnd"/>
+      <w:r>
+        <w:rPr>
+          <w:rFonts w:ascii="Times New Roman" w:eastAsia="Times New Roman" w:hAnsi="Times New Roman" w:cs="Times New Roman"/>
+          <w:color w:val="000000" w:themeColor="text1"/>
+          <w:kern w:val="0"/>
+          <w14:ligatures w14:val="none"/>
+        </w:rPr>
+        <w:t xml:space="preserve">, </w:t>
+      </w:r>
+      <w:proofErr w:type="spellStart"/>
+      <w:r>
+        <w:rPr>
+          <w:rFonts w:ascii="Times New Roman" w:eastAsia="Times New Roman" w:hAnsi="Times New Roman" w:cs="Times New Roman"/>
+          <w:color w:val="000000" w:themeColor="text1"/>
+          <w:kern w:val="0"/>
+          <w14:ligatures w14:val="none"/>
+        </w:rPr>
+        <w:t>Vinyals</w:t>
+      </w:r>
+      <w:proofErr w:type="spellEnd"/>
+      <w:r>
+        <w:rPr>
+          <w:rFonts w:ascii="Times New Roman" w:eastAsia="Times New Roman" w:hAnsi="Times New Roman" w:cs="Times New Roman"/>
+          <w:color w:val="000000" w:themeColor="text1"/>
+          <w:kern w:val="0"/>
+          <w14:ligatures w14:val="none"/>
+        </w:rPr>
+        <w:t>, &amp; Le, 2014).</w:t>
+      </w:r>
+    </w:p>
+    <w:p>
+      <w:pPr>
+        <w:spacing w:line="480" w:lineRule="auto"/>
+        <w:outlineLvl w:val="2"/>
+        <w:rPr>
+          <w:rFonts w:ascii="Times New Roman" w:eastAsia="Times New Roman" w:hAnsi="Times New Roman" w:cs="Times New Roman"/>
+          <w:b/>
+          <w:bCs/>
+          <w:color w:val="000000" w:themeColor="text1"/>
+          <w:kern w:val="0"/>
+          <w14:ligatures w14:val="none"/>
+        </w:rPr>
+      </w:pPr>
+      <w:r>
+        <w:rPr>
+          <w:rFonts w:ascii="Times New Roman" w:eastAsia="Times New Roman" w:hAnsi="Times New Roman" w:cs="Times New Roman"/>
+          <w:b/>
+          <w:bCs/>
+          <w:color w:val="000000" w:themeColor="text1"/>
+          <w:kern w:val="0"/>
+          <w14:ligatures w14:val="none"/>
+        </w:rPr>
+        <w:t>Processing Procedure</w:t>
+      </w:r>
+    </w:p>
+    <w:p>
+      <w:pPr>
+        <w:spacing w:line="480" w:lineRule="auto"/>
+        <w:outlineLvl w:val="2"/>
         <w:rPr>
           <w:rFonts w:ascii="Times New Roman" w:eastAsia="Times New Roman" w:hAnsi="Times New Roman" w:cs="Times New Roman"/>
           <w:b/>
@@ -3238,437 +2996,8 @@
           <w:kern w:val="0"/>
           <w14:ligatures w14:val="none"/>
         </w:rPr>
-        <w:t xml:space="preserve"> the size and configuration of the model:</w:t>
-      </w:r>
-    </w:p>
-    <w:p>
-      <w:pPr>
-        <w:spacing w:line="480" w:lineRule="auto"/>
-        <w:ind w:firstLine="720"/>
-        <w:rPr>
-          <w:rFonts w:ascii="Times New Roman" w:eastAsia="Times New Roman" w:hAnsi="Times New Roman" w:cs="Times New Roman"/>
-          <w:color w:val="000000" w:themeColor="text1"/>
-          <w:kern w:val="0"/>
-          <w14:ligatures w14:val="none"/>
-        </w:rPr>
-      </w:pPr>
-      <w:r>
-        <w:rPr>
-          <w:rFonts w:ascii="Times New Roman" w:eastAsia="Times New Roman" w:hAnsi="Times New Roman" w:cs="Times New Roman"/>
-          <w:color w:val="000000" w:themeColor="text1"/>
-          <w:kern w:val="0"/>
-          <w14:ligatures w14:val="none"/>
-        </w:rPr>
-        <w:t xml:space="preserve">The encoder and decoder LSTMs possessed </w:t>
-      </w:r>
-      <w:r>
-        <w:rPr>
-          <w:rFonts w:ascii="Times New Roman" w:eastAsia="Times New Roman" w:hAnsi="Times New Roman" w:cs="Times New Roman"/>
-          <w:color w:val="000000" w:themeColor="text1"/>
-          <w:kern w:val="0"/>
-          <w14:ligatures w14:val="none"/>
-        </w:rPr>
-        <w:t>four</w:t>
-      </w:r>
-      <w:r>
-        <w:rPr>
-          <w:rFonts w:ascii="Times New Roman" w:eastAsia="Times New Roman" w:hAnsi="Times New Roman" w:cs="Times New Roman"/>
-          <w:color w:val="000000" w:themeColor="text1"/>
-          <w:kern w:val="0"/>
-          <w14:ligatures w14:val="none"/>
-        </w:rPr>
-        <w:t xml:space="preserve"> layers, with 1 thousand hidden units at each layer.</w:t>
-      </w:r>
-      <w:r>
-        <w:rPr>
-          <w:rFonts w:ascii="Times New Roman" w:eastAsia="Times New Roman" w:hAnsi="Times New Roman" w:cs="Times New Roman"/>
-          <w:color w:val="000000" w:themeColor="text1"/>
-          <w:kern w:val="0"/>
-          <w14:ligatures w14:val="none"/>
-        </w:rPr>
-        <w:t xml:space="preserve"> </w:t>
-      </w:r>
-      <w:r>
-        <w:rPr>
-          <w:rFonts w:ascii="Times New Roman" w:eastAsia="Times New Roman" w:hAnsi="Times New Roman" w:cs="Times New Roman"/>
-          <w:color w:val="000000" w:themeColor="text1"/>
-          <w:kern w:val="0"/>
-          <w14:ligatures w14:val="none"/>
-        </w:rPr>
-        <w:t>The model was trained on 12 million English-French sentence pairs</w:t>
-      </w:r>
-      <w:r>
-        <w:rPr>
-          <w:rFonts w:ascii="Times New Roman" w:eastAsia="Times New Roman" w:hAnsi="Times New Roman" w:cs="Times New Roman"/>
-          <w:color w:val="000000" w:themeColor="text1"/>
-          <w:kern w:val="0"/>
-          <w14:ligatures w14:val="none"/>
-        </w:rPr>
-        <w:t xml:space="preserve"> and </w:t>
-      </w:r>
-      <w:r>
-        <w:rPr>
-          <w:rFonts w:ascii="Times New Roman" w:eastAsia="Times New Roman" w:hAnsi="Times New Roman" w:cs="Times New Roman"/>
-          <w:color w:val="000000" w:themeColor="text1"/>
-          <w:kern w:val="0"/>
-          <w14:ligatures w14:val="none"/>
-        </w:rPr>
-        <w:t>the size of the vocabulary for English was 160,00 and for French was 80,000.</w:t>
-      </w:r>
-      <w:r>
-        <w:rPr>
-          <w:rFonts w:ascii="Times New Roman" w:eastAsia="Times New Roman" w:hAnsi="Times New Roman" w:cs="Times New Roman"/>
-          <w:color w:val="000000" w:themeColor="text1"/>
-          <w:kern w:val="0"/>
-          <w14:ligatures w14:val="none"/>
-        </w:rPr>
-        <w:t xml:space="preserve"> </w:t>
-      </w:r>
-      <w:r>
-        <w:rPr>
-          <w:rFonts w:ascii="Times New Roman" w:eastAsia="Times New Roman" w:hAnsi="Times New Roman" w:cs="Times New Roman"/>
-          <w:color w:val="000000" w:themeColor="text1"/>
-          <w:kern w:val="0"/>
-          <w14:ligatures w14:val="none"/>
-        </w:rPr>
-        <w:t xml:space="preserve">This method permits the model to manage varying lengths of input sequences while maintaining the internal and external context relations of the words </w:t>
-      </w:r>
-      <w:r>
-        <w:rPr>
-          <w:rFonts w:ascii="Times New Roman" w:eastAsia="Times New Roman" w:hAnsi="Times New Roman" w:cs="Times New Roman"/>
-          <w:color w:val="000000" w:themeColor="text1"/>
-          <w:kern w:val="0"/>
-          <w14:ligatures w14:val="none"/>
-        </w:rPr>
-        <w:t>(</w:t>
-      </w:r>
-      <w:proofErr w:type="spellStart"/>
-      <w:r>
-        <w:rPr>
-          <w:rFonts w:ascii="Times New Roman" w:eastAsia="Times New Roman" w:hAnsi="Times New Roman" w:cs="Times New Roman"/>
-          <w:color w:val="000000" w:themeColor="text1"/>
-          <w:kern w:val="0"/>
-          <w14:ligatures w14:val="none"/>
-        </w:rPr>
-        <w:t>Sutskever</w:t>
-      </w:r>
-      <w:proofErr w:type="spellEnd"/>
-      <w:r>
-        <w:rPr>
-          <w:rFonts w:ascii="Times New Roman" w:eastAsia="Times New Roman" w:hAnsi="Times New Roman" w:cs="Times New Roman"/>
-          <w:color w:val="000000" w:themeColor="text1"/>
-          <w:kern w:val="0"/>
-          <w14:ligatures w14:val="none"/>
-        </w:rPr>
-        <w:t xml:space="preserve"> et al., 2014).</w:t>
-      </w:r>
-    </w:p>
-    <w:p>
-      <w:pPr>
-        <w:spacing w:line="480" w:lineRule="auto"/>
-        <w:outlineLvl w:val="2"/>
-        <w:rPr>
-          <w:rFonts w:ascii="Times New Roman" w:eastAsia="Times New Roman" w:hAnsi="Times New Roman" w:cs="Times New Roman"/>
-          <w:b/>
-          <w:bCs/>
-          <w:color w:val="000000" w:themeColor="text1"/>
-          <w:kern w:val="0"/>
-          <w14:ligatures w14:val="none"/>
-        </w:rPr>
-      </w:pPr>
-      <w:r>
-        <w:rPr>
-          <w:rFonts w:ascii="Times New Roman" w:eastAsia="Times New Roman" w:hAnsi="Times New Roman" w:cs="Times New Roman"/>
-          <w:b/>
-          <w:bCs/>
-          <w:color w:val="000000" w:themeColor="text1"/>
-          <w:kern w:val="0"/>
-          <w14:ligatures w14:val="none"/>
-        </w:rPr>
-        <w:t>4. Explain the Experiments in the Paper: Input, Processing Procedure, and Output/Results</w:t>
-      </w:r>
-    </w:p>
-    <w:p>
-      <w:pPr>
-        <w:spacing w:line="480" w:lineRule="auto"/>
-        <w:outlineLvl w:val="2"/>
-        <w:rPr>
-          <w:rFonts w:ascii="Times New Roman" w:eastAsia="Times New Roman" w:hAnsi="Times New Roman" w:cs="Times New Roman"/>
-          <w:b/>
-          <w:bCs/>
-          <w:color w:val="000000" w:themeColor="text1"/>
-          <w:kern w:val="0"/>
-          <w14:ligatures w14:val="none"/>
-        </w:rPr>
-      </w:pPr>
-      <w:r>
-        <w:rPr>
-          <w:rFonts w:ascii="Times New Roman" w:eastAsia="Times New Roman" w:hAnsi="Times New Roman" w:cs="Times New Roman"/>
-          <w:b/>
-          <w:bCs/>
-          <w:color w:val="000000" w:themeColor="text1"/>
-          <w:kern w:val="0"/>
-          <w14:ligatures w14:val="none"/>
-        </w:rPr>
-        <w:t>Input Data</w:t>
-      </w:r>
-    </w:p>
-    <w:p>
-      <w:pPr>
-        <w:spacing w:line="480" w:lineRule="auto"/>
-        <w:ind w:firstLine="720"/>
-        <w:outlineLvl w:val="2"/>
-        <w:rPr>
-          <w:rFonts w:ascii="Times New Roman" w:eastAsia="Times New Roman" w:hAnsi="Times New Roman" w:cs="Times New Roman"/>
-          <w:color w:val="000000" w:themeColor="text1"/>
-          <w:kern w:val="0"/>
-          <w14:ligatures w14:val="none"/>
-        </w:rPr>
-      </w:pPr>
-      <w:r>
-        <w:rPr>
-          <w:rFonts w:ascii="Times New Roman" w:eastAsia="Times New Roman" w:hAnsi="Times New Roman" w:cs="Times New Roman"/>
-          <w:color w:val="000000" w:themeColor="text1"/>
-          <w:kern w:val="0"/>
-          <w14:ligatures w14:val="none"/>
-        </w:rPr>
-        <w:t xml:space="preserve">The </w:t>
-      </w:r>
-      <w:r>
-        <w:rPr>
-          <w:rFonts w:ascii="Times New Roman" w:eastAsia="Times New Roman" w:hAnsi="Times New Roman" w:cs="Times New Roman"/>
-          <w:color w:val="000000" w:themeColor="text1"/>
-          <w:kern w:val="0"/>
-          <w14:ligatures w14:val="none"/>
-        </w:rPr>
-        <w:t xml:space="preserve">experimental </w:t>
-      </w:r>
-      <w:r>
-        <w:rPr>
-          <w:rFonts w:ascii="Times New Roman" w:eastAsia="Times New Roman" w:hAnsi="Times New Roman" w:cs="Times New Roman"/>
-          <w:color w:val="000000" w:themeColor="text1"/>
-          <w:kern w:val="0"/>
-          <w14:ligatures w14:val="none"/>
-        </w:rPr>
-        <w:t xml:space="preserve">training dataset used in the </w:t>
-      </w:r>
-      <w:r>
-        <w:rPr>
-          <w:rFonts w:ascii="Times New Roman" w:eastAsia="Times New Roman" w:hAnsi="Times New Roman" w:cs="Times New Roman"/>
-          <w:color w:val="000000" w:themeColor="text1"/>
-          <w:kern w:val="0"/>
-          <w14:ligatures w14:val="none"/>
-        </w:rPr>
-        <w:t>paper</w:t>
-      </w:r>
-      <w:r>
-        <w:rPr>
-          <w:rFonts w:ascii="Times New Roman" w:eastAsia="Times New Roman" w:hAnsi="Times New Roman" w:cs="Times New Roman"/>
-          <w:color w:val="000000" w:themeColor="text1"/>
-          <w:kern w:val="0"/>
-          <w14:ligatures w14:val="none"/>
-        </w:rPr>
-        <w:t xml:space="preserve"> consisted of </w:t>
-      </w:r>
-      <w:r>
-        <w:rPr>
-          <w:rFonts w:ascii="Times New Roman" w:eastAsia="Times New Roman" w:hAnsi="Times New Roman" w:cs="Times New Roman"/>
-          <w:color w:val="000000" w:themeColor="text1"/>
-          <w:kern w:val="0"/>
-          <w14:ligatures w14:val="none"/>
-        </w:rPr>
-        <w:t xml:space="preserve">a subset of </w:t>
-      </w:r>
-      <w:r>
-        <w:rPr>
-          <w:rFonts w:ascii="Times New Roman" w:eastAsia="Times New Roman" w:hAnsi="Times New Roman" w:cs="Times New Roman"/>
-          <w:color w:val="000000" w:themeColor="text1"/>
-          <w:kern w:val="0"/>
-          <w14:ligatures w14:val="none"/>
-        </w:rPr>
-        <w:t>12 million parallel sentences consisting of 348M French words and 304M English words</w:t>
-      </w:r>
-      <w:r>
-        <w:rPr>
-          <w:rFonts w:ascii="Times New Roman" w:eastAsia="Times New Roman" w:hAnsi="Times New Roman" w:cs="Times New Roman"/>
-          <w:color w:val="000000" w:themeColor="text1"/>
-          <w:kern w:val="0"/>
-          <w14:ligatures w14:val="none"/>
-        </w:rPr>
-        <w:t xml:space="preserve"> </w:t>
-      </w:r>
-      <w:r>
-        <w:rPr>
-          <w:rFonts w:ascii="Times New Roman" w:eastAsia="Times New Roman" w:hAnsi="Times New Roman" w:cs="Times New Roman"/>
-          <w:color w:val="000000" w:themeColor="text1"/>
-          <w:kern w:val="0"/>
-          <w14:ligatures w14:val="none"/>
-        </w:rPr>
-        <w:t>from the WMT’14 English-to-French dataset</w:t>
-      </w:r>
-      <w:r>
-        <w:rPr>
-          <w:rFonts w:ascii="Times New Roman" w:eastAsia="Times New Roman" w:hAnsi="Times New Roman" w:cs="Times New Roman"/>
-          <w:color w:val="000000" w:themeColor="text1"/>
-          <w:kern w:val="0"/>
-          <w14:ligatures w14:val="none"/>
-        </w:rPr>
-        <w:t xml:space="preserve"> </w:t>
-      </w:r>
-      <w:r>
-        <w:rPr>
-          <w:rFonts w:ascii="Times New Roman" w:eastAsia="Times New Roman" w:hAnsi="Times New Roman" w:cs="Times New Roman"/>
-          <w:color w:val="000000" w:themeColor="text1"/>
-          <w:kern w:val="0"/>
-          <w14:ligatures w14:val="none"/>
-        </w:rPr>
-        <w:t>(</w:t>
-      </w:r>
-      <w:proofErr w:type="spellStart"/>
-      <w:r>
-        <w:rPr>
-          <w:rFonts w:ascii="Times New Roman" w:eastAsia="Times New Roman" w:hAnsi="Times New Roman" w:cs="Times New Roman"/>
-          <w:color w:val="000000" w:themeColor="text1"/>
-          <w:kern w:val="0"/>
-          <w14:ligatures w14:val="none"/>
-        </w:rPr>
-        <w:t>Sutskever</w:t>
-      </w:r>
-      <w:proofErr w:type="spellEnd"/>
-      <w:r>
-        <w:rPr>
-          <w:rFonts w:ascii="Times New Roman" w:eastAsia="Times New Roman" w:hAnsi="Times New Roman" w:cs="Times New Roman"/>
-          <w:color w:val="000000" w:themeColor="text1"/>
-          <w:kern w:val="0"/>
-          <w14:ligatures w14:val="none"/>
-        </w:rPr>
-        <w:t xml:space="preserve"> et al., 2014)</w:t>
-      </w:r>
-      <w:r>
-        <w:rPr>
-          <w:rFonts w:ascii="Times New Roman" w:eastAsia="Times New Roman" w:hAnsi="Times New Roman" w:cs="Times New Roman"/>
-          <w:color w:val="000000" w:themeColor="text1"/>
-          <w:kern w:val="0"/>
-          <w14:ligatures w14:val="none"/>
-        </w:rPr>
-        <w:t xml:space="preserve">. This large-scale dataset provided extensive language pairs for effective learning. To manage computational efficiency and ensure model </w:t>
-      </w:r>
-      <w:r>
-        <w:rPr>
-          <w:rFonts w:ascii="Times New Roman" w:eastAsia="Times New Roman" w:hAnsi="Times New Roman" w:cs="Times New Roman"/>
-          <w:color w:val="000000" w:themeColor="text1"/>
-          <w:kern w:val="0"/>
-          <w14:ligatures w14:val="none"/>
-        </w:rPr>
-        <w:lastRenderedPageBreak/>
-        <w:t xml:space="preserve">robustness, the vocabulary size was limited to 160,000 words for English and 80,000 words for French. Any words that were not part of the defined vocabulary were replaced with a special </w:t>
-      </w:r>
-      <w:r>
-        <w:rPr>
-          <w:rFonts w:ascii="Times New Roman" w:eastAsia="Times New Roman" w:hAnsi="Times New Roman" w:cs="Times New Roman"/>
-          <w:color w:val="000000" w:themeColor="text1"/>
-          <w:kern w:val="0"/>
-          <w14:ligatures w14:val="none"/>
-        </w:rPr>
-        <w:t>“</w:t>
-      </w:r>
-      <w:r>
-        <w:rPr>
-          <w:rFonts w:ascii="Times New Roman" w:eastAsia="Times New Roman" w:hAnsi="Times New Roman" w:cs="Times New Roman"/>
-          <w:color w:val="000000" w:themeColor="text1"/>
-          <w:kern w:val="0"/>
-          <w14:ligatures w14:val="none"/>
-        </w:rPr>
-        <w:t>UNK</w:t>
-      </w:r>
-      <w:r>
-        <w:rPr>
-          <w:rFonts w:ascii="Times New Roman" w:eastAsia="Times New Roman" w:hAnsi="Times New Roman" w:cs="Times New Roman"/>
-          <w:color w:val="000000" w:themeColor="text1"/>
-          <w:kern w:val="0"/>
-          <w14:ligatures w14:val="none"/>
-        </w:rPr>
-        <w:t>”</w:t>
-      </w:r>
-      <w:r>
-        <w:rPr>
-          <w:rFonts w:ascii="Times New Roman" w:eastAsia="Times New Roman" w:hAnsi="Times New Roman" w:cs="Times New Roman"/>
-          <w:color w:val="000000" w:themeColor="text1"/>
-          <w:kern w:val="0"/>
-          <w14:ligatures w14:val="none"/>
-        </w:rPr>
-        <w:t xml:space="preserve"> token, which helped the model handle out-of-vocabulary (OOV) words during inference and training (</w:t>
-      </w:r>
-      <w:proofErr w:type="spellStart"/>
-      <w:r>
-        <w:rPr>
-          <w:rFonts w:ascii="Times New Roman" w:eastAsia="Times New Roman" w:hAnsi="Times New Roman" w:cs="Times New Roman"/>
-          <w:color w:val="000000" w:themeColor="text1"/>
-          <w:kern w:val="0"/>
-          <w14:ligatures w14:val="none"/>
-        </w:rPr>
-        <w:t>Sutskever</w:t>
-      </w:r>
-      <w:proofErr w:type="spellEnd"/>
-      <w:r>
-        <w:rPr>
-          <w:rFonts w:ascii="Times New Roman" w:eastAsia="Times New Roman" w:hAnsi="Times New Roman" w:cs="Times New Roman"/>
-          <w:color w:val="000000" w:themeColor="text1"/>
-          <w:kern w:val="0"/>
-          <w14:ligatures w14:val="none"/>
-        </w:rPr>
-        <w:t xml:space="preserve">, </w:t>
-      </w:r>
-      <w:proofErr w:type="spellStart"/>
-      <w:r>
-        <w:rPr>
-          <w:rFonts w:ascii="Times New Roman" w:eastAsia="Times New Roman" w:hAnsi="Times New Roman" w:cs="Times New Roman"/>
-          <w:color w:val="000000" w:themeColor="text1"/>
-          <w:kern w:val="0"/>
-          <w14:ligatures w14:val="none"/>
-        </w:rPr>
-        <w:t>Vinyals</w:t>
-      </w:r>
-      <w:proofErr w:type="spellEnd"/>
-      <w:r>
-        <w:rPr>
-          <w:rFonts w:ascii="Times New Roman" w:eastAsia="Times New Roman" w:hAnsi="Times New Roman" w:cs="Times New Roman"/>
-          <w:color w:val="000000" w:themeColor="text1"/>
-          <w:kern w:val="0"/>
-          <w14:ligatures w14:val="none"/>
-        </w:rPr>
-        <w:t>, &amp; Le, 2014).</w:t>
-      </w:r>
-    </w:p>
-    <w:p>
-      <w:pPr>
-        <w:spacing w:line="480" w:lineRule="auto"/>
-        <w:outlineLvl w:val="2"/>
-        <w:rPr>
-          <w:rFonts w:ascii="Times New Roman" w:eastAsia="Times New Roman" w:hAnsi="Times New Roman" w:cs="Times New Roman"/>
-          <w:b/>
-          <w:bCs/>
-          <w:color w:val="000000" w:themeColor="text1"/>
-          <w:kern w:val="0"/>
-          <w14:ligatures w14:val="none"/>
-        </w:rPr>
-      </w:pPr>
-      <w:r>
-        <w:rPr>
-          <w:rFonts w:ascii="Times New Roman" w:eastAsia="Times New Roman" w:hAnsi="Times New Roman" w:cs="Times New Roman"/>
-          <w:b/>
-          <w:bCs/>
-          <w:color w:val="000000" w:themeColor="text1"/>
-          <w:kern w:val="0"/>
-          <w14:ligatures w14:val="none"/>
-        </w:rPr>
-        <w:t>Processing Procedure</w:t>
-      </w:r>
-    </w:p>
-    <w:p>
-      <w:pPr>
-        <w:spacing w:line="480" w:lineRule="auto"/>
-        <w:outlineLvl w:val="2"/>
+      </w:pPr>
+      <w:r>
         <w:rPr>
           <w:rFonts w:ascii="Times New Roman" w:eastAsia="Times New Roman" w:hAnsi="Times New Roman" w:cs="Times New Roman"/>
           <w:b/>
@@ -3679,8 +3008,77 @@
           <w:kern w:val="0"/>
           <w14:ligatures w14:val="none"/>
         </w:rPr>
-      </w:pPr>
-      <w:r>
+        <w:t>Preprocessing</w:t>
+      </w:r>
+    </w:p>
+    <w:p>
+      <w:pPr>
+        <w:spacing w:line="480" w:lineRule="auto"/>
+        <w:ind w:firstLine="720"/>
+        <w:outlineLvl w:val="2"/>
+        <w:rPr>
+          <w:rFonts w:ascii="Times New Roman" w:eastAsia="Times New Roman" w:hAnsi="Times New Roman" w:cs="Times New Roman"/>
+          <w:color w:val="000000" w:themeColor="text1"/>
+          <w:kern w:val="0"/>
+          <w14:ligatures w14:val="none"/>
+        </w:rPr>
+      </w:pPr>
+      <w:r>
+        <w:rPr>
+          <w:rFonts w:ascii="Times New Roman" w:eastAsia="Times New Roman" w:hAnsi="Times New Roman" w:cs="Times New Roman"/>
+          <w:color w:val="000000" w:themeColor="text1"/>
+          <w:kern w:val="0"/>
+          <w14:ligatures w14:val="none"/>
+        </w:rPr>
+        <w:t>The preprocessing phase involved decoding, rescoring, and reversing the source sentences, significantly improving translation quality. Beam search decoding maintained a beam of B partial hypotheses, selecting the most probable translation at each step. Also, LSTM rescored the 1000-best lists from an SMT system by averaging log probabilities, enhancing accuracy.</w:t>
+      </w:r>
+    </w:p>
+    <w:p>
+      <w:pPr>
+        <w:spacing w:line="480" w:lineRule="auto"/>
+        <w:ind w:firstLine="720"/>
+        <w:outlineLvl w:val="2"/>
+        <w:rPr>
+          <w:rFonts w:ascii="Times New Roman" w:eastAsia="Times New Roman" w:hAnsi="Times New Roman" w:cs="Times New Roman"/>
+          <w:color w:val="000000" w:themeColor="text1"/>
+          <w:kern w:val="0"/>
+          <w14:ligatures w14:val="none"/>
+        </w:rPr>
+      </w:pPr>
+      <w:r>
+        <w:rPr>
+          <w:rFonts w:ascii="Times New Roman" w:eastAsia="Times New Roman" w:hAnsi="Times New Roman" w:cs="Times New Roman"/>
+          <w:color w:val="000000" w:themeColor="text1"/>
+          <w:kern w:val="0"/>
+          <w14:ligatures w14:val="none"/>
+        </w:rPr>
+        <w:t>Reversing source sentences was another preprocessing method used, this reduced the test perplexity from 5.8 to 4.7, and BLEU scores increased from 25.9 to 30.6. This method introduced short-term dependencies, improving memory utilization and making long-sequence learning more effective (</w:t>
+      </w:r>
+      <w:proofErr w:type="spellStart"/>
+      <w:r>
+        <w:rPr>
+          <w:rFonts w:ascii="Times New Roman" w:eastAsia="Times New Roman" w:hAnsi="Times New Roman" w:cs="Times New Roman"/>
+          <w:color w:val="000000" w:themeColor="text1"/>
+          <w:kern w:val="0"/>
+          <w14:ligatures w14:val="none"/>
+        </w:rPr>
+        <w:t>Sutskever</w:t>
+      </w:r>
+      <w:proofErr w:type="spellEnd"/>
+      <w:r>
+        <w:rPr>
+          <w:rFonts w:ascii="Times New Roman" w:eastAsia="Times New Roman" w:hAnsi="Times New Roman" w:cs="Times New Roman"/>
+          <w:color w:val="000000" w:themeColor="text1"/>
+          <w:kern w:val="0"/>
+          <w14:ligatures w14:val="none"/>
+        </w:rPr>
+        <w:t xml:space="preserve"> et al., 2014).</w:t>
+      </w:r>
+    </w:p>
+    <w:p>
+      <w:pPr>
+        <w:spacing w:line="480" w:lineRule="auto"/>
+        <w:outlineLvl w:val="2"/>
         <w:rPr>
           <w:rFonts w:ascii="Times New Roman" w:eastAsia="Times New Roman" w:hAnsi="Times New Roman" w:cs="Times New Roman"/>
           <w:b/>
@@ -3691,239 +3089,8 @@
           <w:kern w:val="0"/>
           <w14:ligatures w14:val="none"/>
         </w:rPr>
-        <w:t>Preprocessing</w:t>
-      </w:r>
-    </w:p>
-    <w:p>
-      <w:pPr>
-        <w:spacing w:line="480" w:lineRule="auto"/>
-        <w:ind w:firstLine="720"/>
-        <w:outlineLvl w:val="2"/>
-        <w:rPr>
-          <w:rFonts w:ascii="Times New Roman" w:eastAsia="Times New Roman" w:hAnsi="Times New Roman" w:cs="Times New Roman"/>
-          <w:color w:val="000000" w:themeColor="text1"/>
-          <w:kern w:val="0"/>
-          <w14:ligatures w14:val="none"/>
-        </w:rPr>
-      </w:pPr>
-      <w:r>
-        <w:rPr>
-          <w:rFonts w:ascii="Times New Roman" w:eastAsia="Times New Roman" w:hAnsi="Times New Roman" w:cs="Times New Roman"/>
-          <w:color w:val="000000" w:themeColor="text1"/>
-          <w:kern w:val="0"/>
-          <w14:ligatures w14:val="none"/>
-        </w:rPr>
-        <w:t>The preprocessing phase involved decoding</w:t>
-      </w:r>
-      <w:r>
-        <w:rPr>
-          <w:rFonts w:ascii="Times New Roman" w:eastAsia="Times New Roman" w:hAnsi="Times New Roman" w:cs="Times New Roman"/>
-          <w:color w:val="000000" w:themeColor="text1"/>
-          <w:kern w:val="0"/>
-          <w14:ligatures w14:val="none"/>
-        </w:rPr>
-        <w:t>,</w:t>
-      </w:r>
-      <w:r>
-        <w:rPr>
-          <w:rFonts w:ascii="Times New Roman" w:eastAsia="Times New Roman" w:hAnsi="Times New Roman" w:cs="Times New Roman"/>
-          <w:color w:val="000000" w:themeColor="text1"/>
-          <w:kern w:val="0"/>
-          <w14:ligatures w14:val="none"/>
-        </w:rPr>
-        <w:t xml:space="preserve"> rescoring</w:t>
-      </w:r>
-      <w:r>
-        <w:rPr>
-          <w:rFonts w:ascii="Times New Roman" w:eastAsia="Times New Roman" w:hAnsi="Times New Roman" w:cs="Times New Roman"/>
-          <w:color w:val="000000" w:themeColor="text1"/>
-          <w:kern w:val="0"/>
-          <w14:ligatures w14:val="none"/>
-        </w:rPr>
-        <w:t>,</w:t>
-      </w:r>
-      <w:r>
-        <w:rPr>
-          <w:rFonts w:ascii="Times New Roman" w:eastAsia="Times New Roman" w:hAnsi="Times New Roman" w:cs="Times New Roman"/>
-          <w:color w:val="000000" w:themeColor="text1"/>
-          <w:kern w:val="0"/>
-          <w14:ligatures w14:val="none"/>
-        </w:rPr>
-        <w:t xml:space="preserve"> and reversing the source sentences, </w:t>
-      </w:r>
-      <w:r>
-        <w:rPr>
-          <w:rFonts w:ascii="Times New Roman" w:eastAsia="Times New Roman" w:hAnsi="Times New Roman" w:cs="Times New Roman"/>
-          <w:color w:val="000000" w:themeColor="text1"/>
-          <w:kern w:val="0"/>
-          <w14:ligatures w14:val="none"/>
-        </w:rPr>
-        <w:t>significantly improving</w:t>
-      </w:r>
-      <w:r>
-        <w:rPr>
-          <w:rFonts w:ascii="Times New Roman" w:eastAsia="Times New Roman" w:hAnsi="Times New Roman" w:cs="Times New Roman"/>
-          <w:color w:val="000000" w:themeColor="text1"/>
-          <w:kern w:val="0"/>
-          <w14:ligatures w14:val="none"/>
-        </w:rPr>
-        <w:t xml:space="preserve"> translation quality. Beam search decoding maintained a beam of B partial hypotheses, selecting the most probable translation at each step. </w:t>
-      </w:r>
-      <w:r>
-        <w:rPr>
-          <w:rFonts w:ascii="Times New Roman" w:eastAsia="Times New Roman" w:hAnsi="Times New Roman" w:cs="Times New Roman"/>
-          <w:color w:val="000000" w:themeColor="text1"/>
-          <w:kern w:val="0"/>
-          <w14:ligatures w14:val="none"/>
-        </w:rPr>
-        <w:t>Also</w:t>
-      </w:r>
-      <w:r>
-        <w:rPr>
-          <w:rFonts w:ascii="Times New Roman" w:eastAsia="Times New Roman" w:hAnsi="Times New Roman" w:cs="Times New Roman"/>
-          <w:color w:val="000000" w:themeColor="text1"/>
-          <w:kern w:val="0"/>
-          <w14:ligatures w14:val="none"/>
-        </w:rPr>
-        <w:t xml:space="preserve">, LSTM rescored </w:t>
-      </w:r>
-      <w:r>
-        <w:rPr>
-          <w:rFonts w:ascii="Times New Roman" w:eastAsia="Times New Roman" w:hAnsi="Times New Roman" w:cs="Times New Roman"/>
-          <w:color w:val="000000" w:themeColor="text1"/>
-          <w:kern w:val="0"/>
-          <w14:ligatures w14:val="none"/>
-        </w:rPr>
-        <w:t xml:space="preserve">the </w:t>
-      </w:r>
-      <w:r>
-        <w:rPr>
-          <w:rFonts w:ascii="Times New Roman" w:eastAsia="Times New Roman" w:hAnsi="Times New Roman" w:cs="Times New Roman"/>
-          <w:color w:val="000000" w:themeColor="text1"/>
-          <w:kern w:val="0"/>
-          <w14:ligatures w14:val="none"/>
-        </w:rPr>
-        <w:t>1000-best lists from an SMT system by averaging log probabilities, enhancing accuracy.</w:t>
-      </w:r>
-    </w:p>
-    <w:p>
-      <w:pPr>
-        <w:spacing w:line="480" w:lineRule="auto"/>
-        <w:ind w:firstLine="720"/>
-        <w:outlineLvl w:val="2"/>
-        <w:rPr>
-          <w:rFonts w:ascii="Times New Roman" w:eastAsia="Times New Roman" w:hAnsi="Times New Roman" w:cs="Times New Roman"/>
-          <w:color w:val="000000" w:themeColor="text1"/>
-          <w:kern w:val="0"/>
-          <w14:ligatures w14:val="none"/>
-        </w:rPr>
-      </w:pPr>
-      <w:r>
-        <w:rPr>
-          <w:rFonts w:ascii="Times New Roman" w:eastAsia="Times New Roman" w:hAnsi="Times New Roman" w:cs="Times New Roman"/>
-          <w:color w:val="000000" w:themeColor="text1"/>
-          <w:kern w:val="0"/>
-          <w14:ligatures w14:val="none"/>
-        </w:rPr>
-        <w:t xml:space="preserve">Reversing source sentences </w:t>
-      </w:r>
-      <w:r>
-        <w:rPr>
-          <w:rFonts w:ascii="Times New Roman" w:eastAsia="Times New Roman" w:hAnsi="Times New Roman" w:cs="Times New Roman"/>
-          <w:color w:val="000000" w:themeColor="text1"/>
-          <w:kern w:val="0"/>
-          <w14:ligatures w14:val="none"/>
-        </w:rPr>
-        <w:t xml:space="preserve">was another preprocessing method used, this </w:t>
-      </w:r>
-      <w:r>
-        <w:rPr>
-          <w:rFonts w:ascii="Times New Roman" w:eastAsia="Times New Roman" w:hAnsi="Times New Roman" w:cs="Times New Roman"/>
-          <w:color w:val="000000" w:themeColor="text1"/>
-          <w:kern w:val="0"/>
-          <w14:ligatures w14:val="none"/>
-        </w:rPr>
-        <w:t xml:space="preserve">reduced </w:t>
-      </w:r>
-      <w:r>
-        <w:rPr>
-          <w:rFonts w:ascii="Times New Roman" w:eastAsia="Times New Roman" w:hAnsi="Times New Roman" w:cs="Times New Roman"/>
-          <w:color w:val="000000" w:themeColor="text1"/>
-          <w:kern w:val="0"/>
-          <w14:ligatures w14:val="none"/>
-        </w:rPr>
-        <w:t xml:space="preserve">the test </w:t>
-      </w:r>
-      <w:r>
-        <w:rPr>
-          <w:rFonts w:ascii="Times New Roman" w:eastAsia="Times New Roman" w:hAnsi="Times New Roman" w:cs="Times New Roman"/>
-          <w:color w:val="000000" w:themeColor="text1"/>
-          <w:kern w:val="0"/>
-          <w14:ligatures w14:val="none"/>
-        </w:rPr>
-        <w:t>perplexity from 5.8 to 4.7</w:t>
-      </w:r>
-      <w:r>
-        <w:rPr>
-          <w:rFonts w:ascii="Times New Roman" w:eastAsia="Times New Roman" w:hAnsi="Times New Roman" w:cs="Times New Roman"/>
-          <w:color w:val="000000" w:themeColor="text1"/>
-          <w:kern w:val="0"/>
-          <w14:ligatures w14:val="none"/>
-        </w:rPr>
-        <w:t>,</w:t>
-      </w:r>
-      <w:r>
-        <w:rPr>
-          <w:rFonts w:ascii="Times New Roman" w:eastAsia="Times New Roman" w:hAnsi="Times New Roman" w:cs="Times New Roman"/>
-          <w:color w:val="000000" w:themeColor="text1"/>
-          <w:kern w:val="0"/>
-          <w14:ligatures w14:val="none"/>
-        </w:rPr>
-        <w:t xml:space="preserve"> and BLEU scores increased from 25.9 to 30.6. This method introduced short-term dependencies, improving memory utilization and making long-sequence learning more effective</w:t>
-      </w:r>
-      <w:r>
-        <w:rPr>
-          <w:rFonts w:ascii="Times New Roman" w:eastAsia="Times New Roman" w:hAnsi="Times New Roman" w:cs="Times New Roman"/>
-          <w:color w:val="000000" w:themeColor="text1"/>
-          <w:kern w:val="0"/>
-          <w14:ligatures w14:val="none"/>
-        </w:rPr>
-        <w:t xml:space="preserve"> </w:t>
-      </w:r>
-      <w:r>
-        <w:rPr>
-          <w:rFonts w:ascii="Times New Roman" w:eastAsia="Times New Roman" w:hAnsi="Times New Roman" w:cs="Times New Roman"/>
-          <w:color w:val="000000" w:themeColor="text1"/>
-          <w:kern w:val="0"/>
-          <w14:ligatures w14:val="none"/>
-        </w:rPr>
-        <w:t>(</w:t>
-      </w:r>
-      <w:proofErr w:type="spellStart"/>
-      <w:r>
-        <w:rPr>
-          <w:rFonts w:ascii="Times New Roman" w:eastAsia="Times New Roman" w:hAnsi="Times New Roman" w:cs="Times New Roman"/>
-          <w:color w:val="000000" w:themeColor="text1"/>
-          <w:kern w:val="0"/>
-          <w14:ligatures w14:val="none"/>
-        </w:rPr>
-        <w:t>Sutskever</w:t>
-      </w:r>
-      <w:proofErr w:type="spellEnd"/>
-      <w:r>
-        <w:rPr>
-          <w:rFonts w:ascii="Times New Roman" w:eastAsia="Times New Roman" w:hAnsi="Times New Roman" w:cs="Times New Roman"/>
-          <w:color w:val="000000" w:themeColor="text1"/>
-          <w:kern w:val="0"/>
-          <w14:ligatures w14:val="none"/>
-        </w:rPr>
-        <w:t xml:space="preserve"> et al., 2014).</w:t>
-      </w:r>
-    </w:p>
-    <w:p>
-      <w:pPr>
-        <w:spacing w:line="480" w:lineRule="auto"/>
-        <w:outlineLvl w:val="2"/>
+      </w:pPr>
+      <w:r>
         <w:rPr>
           <w:rFonts w:ascii="Times New Roman" w:eastAsia="Times New Roman" w:hAnsi="Times New Roman" w:cs="Times New Roman"/>
           <w:b/>
@@ -3934,8 +3101,465 @@
           <w:kern w:val="0"/>
           <w14:ligatures w14:val="none"/>
         </w:rPr>
-      </w:pPr>
-      <w:r>
+        <w:t>Model Training</w:t>
+      </w:r>
+    </w:p>
+    <w:p>
+      <w:pPr>
+        <w:spacing w:line="480" w:lineRule="auto"/>
+        <w:ind w:firstLine="720"/>
+        <w:outlineLvl w:val="2"/>
+        <w:rPr>
+          <w:rFonts w:ascii="Times New Roman" w:eastAsia="Times New Roman" w:hAnsi="Times New Roman" w:cs="Times New Roman"/>
+          <w:color w:val="000000" w:themeColor="text1"/>
+          <w:kern w:val="0"/>
+          <w14:ligatures w14:val="none"/>
+        </w:rPr>
+      </w:pPr>
+      <w:r>
+        <w:rPr>
+          <w:rFonts w:ascii="Times New Roman" w:eastAsia="Times New Roman" w:hAnsi="Times New Roman" w:cs="Times New Roman"/>
+          <w:color w:val="000000" w:themeColor="text1"/>
+          <w:kern w:val="0"/>
+          <w14:ligatures w14:val="none"/>
+        </w:rPr>
+        <w:t xml:space="preserve">The model training was </w:t>
+      </w:r>
+      <w:r>
+        <w:rPr>
+          <w:rFonts w:ascii="Times New Roman" w:eastAsia="Times New Roman" w:hAnsi="Times New Roman" w:cs="Times New Roman"/>
+          <w:color w:val="000000" w:themeColor="text1"/>
+          <w:kern w:val="0"/>
+          <w14:ligatures w14:val="none"/>
+        </w:rPr>
+        <w:t>fairly easy</w:t>
+      </w:r>
+      <w:r>
+        <w:rPr>
+          <w:rFonts w:ascii="Times New Roman" w:eastAsia="Times New Roman" w:hAnsi="Times New Roman" w:cs="Times New Roman"/>
+          <w:color w:val="000000" w:themeColor="text1"/>
+          <w:kern w:val="0"/>
+          <w14:ligatures w14:val="none"/>
+        </w:rPr>
+        <w:t>; four layers of deep LSTMs were used, including 1000 cells at each layer and 1000-dimensional word embeddings with 160,000 input and 80,000 output vocabularies</w:t>
+      </w:r>
+      <w:r>
+        <w:rPr>
+          <w:rFonts w:ascii="Times New Roman" w:eastAsia="Times New Roman" w:hAnsi="Times New Roman" w:cs="Times New Roman"/>
+          <w:color w:val="000000" w:themeColor="text1"/>
+          <w:kern w:val="0"/>
+          <w14:ligatures w14:val="none"/>
+        </w:rPr>
+        <w:t>,</w:t>
+      </w:r>
+      <w:r>
+        <w:rPr>
+          <w:rFonts w:ascii="Times New Roman" w:eastAsia="Times New Roman" w:hAnsi="Times New Roman" w:cs="Times New Roman"/>
+          <w:color w:val="000000" w:themeColor="text1"/>
+          <w:kern w:val="0"/>
+          <w14:ligatures w14:val="none"/>
+        </w:rPr>
+        <w:t xml:space="preserve"> </w:t>
+      </w:r>
+      <w:r>
+        <w:rPr>
+          <w:rFonts w:ascii="Times New Roman" w:eastAsia="Times New Roman" w:hAnsi="Times New Roman" w:cs="Times New Roman"/>
+          <w:color w:val="000000" w:themeColor="text1"/>
+          <w:kern w:val="0"/>
+          <w14:ligatures w14:val="none"/>
+        </w:rPr>
+        <w:t>and</w:t>
+      </w:r>
+      <w:r>
+        <w:rPr>
+          <w:rFonts w:ascii="Times New Roman" w:eastAsia="Times New Roman" w:hAnsi="Times New Roman" w:cs="Times New Roman"/>
+          <w:color w:val="000000" w:themeColor="text1"/>
+          <w:kern w:val="0"/>
+          <w14:ligatures w14:val="none"/>
+        </w:rPr>
+        <w:t xml:space="preserve"> unknown words </w:t>
+      </w:r>
+      <w:r>
+        <w:rPr>
+          <w:rFonts w:ascii="Times New Roman" w:eastAsia="Times New Roman" w:hAnsi="Times New Roman" w:cs="Times New Roman"/>
+          <w:color w:val="000000" w:themeColor="text1"/>
+          <w:kern w:val="0"/>
+          <w14:ligatures w14:val="none"/>
+        </w:rPr>
+        <w:t xml:space="preserve">were replaced </w:t>
+      </w:r>
+      <w:r>
+        <w:rPr>
+          <w:rFonts w:ascii="Times New Roman" w:eastAsia="Times New Roman" w:hAnsi="Times New Roman" w:cs="Times New Roman"/>
+          <w:color w:val="000000" w:themeColor="text1"/>
+          <w:kern w:val="0"/>
+          <w14:ligatures w14:val="none"/>
+        </w:rPr>
+        <w:t xml:space="preserve">with </w:t>
+      </w:r>
+      <w:r>
+        <w:rPr>
+          <w:rFonts w:ascii="Times New Roman" w:eastAsia="Times New Roman" w:hAnsi="Times New Roman" w:cs="Times New Roman"/>
+          <w:color w:val="000000" w:themeColor="text1"/>
+          <w:kern w:val="0"/>
+          <w14:ligatures w14:val="none"/>
+        </w:rPr>
+        <w:t>“</w:t>
+      </w:r>
+      <w:r>
+        <w:rPr>
+          <w:rFonts w:ascii="Times New Roman" w:eastAsia="Times New Roman" w:hAnsi="Times New Roman" w:cs="Times New Roman"/>
+          <w:color w:val="000000" w:themeColor="text1"/>
+          <w:kern w:val="0"/>
+          <w14:ligatures w14:val="none"/>
+        </w:rPr>
+        <w:t>UNK</w:t>
+      </w:r>
+      <w:r>
+        <w:rPr>
+          <w:rFonts w:ascii="Times New Roman" w:eastAsia="Times New Roman" w:hAnsi="Times New Roman" w:cs="Times New Roman"/>
+          <w:color w:val="000000" w:themeColor="text1"/>
+          <w:kern w:val="0"/>
+          <w14:ligatures w14:val="none"/>
+        </w:rPr>
+        <w:t>”</w:t>
+      </w:r>
+      <w:r>
+        <w:rPr>
+          <w:rFonts w:ascii="Times New Roman" w:eastAsia="Times New Roman" w:hAnsi="Times New Roman" w:cs="Times New Roman"/>
+          <w:color w:val="000000" w:themeColor="text1"/>
+          <w:kern w:val="0"/>
+          <w14:ligatures w14:val="none"/>
+        </w:rPr>
+        <w:t xml:space="preserve"> </w:t>
+      </w:r>
+      <w:r>
+        <w:rPr>
+          <w:rFonts w:ascii="Times New Roman" w:eastAsia="Times New Roman" w:hAnsi="Times New Roman" w:cs="Times New Roman"/>
+          <w:color w:val="000000" w:themeColor="text1"/>
+          <w:kern w:val="0"/>
+          <w14:ligatures w14:val="none"/>
+        </w:rPr>
+        <w:t xml:space="preserve">tokens. </w:t>
+      </w:r>
+      <w:r>
+        <w:rPr>
+          <w:rFonts w:ascii="Times New Roman" w:eastAsia="Times New Roman" w:hAnsi="Times New Roman" w:cs="Times New Roman"/>
+          <w:color w:val="000000" w:themeColor="text1"/>
+          <w:kern w:val="0"/>
+          <w14:ligatures w14:val="none"/>
+        </w:rPr>
+        <w:t>For e</w:t>
+      </w:r>
+      <w:r>
+        <w:rPr>
+          <w:rFonts w:ascii="Times New Roman" w:eastAsia="Times New Roman" w:hAnsi="Times New Roman" w:cs="Times New Roman"/>
+          <w:color w:val="000000" w:themeColor="text1"/>
+          <w:kern w:val="0"/>
+          <w14:ligatures w14:val="none"/>
+        </w:rPr>
+        <w:t>xample</w:t>
+      </w:r>
+      <w:r>
+        <w:rPr>
+          <w:rFonts w:ascii="Times New Roman" w:eastAsia="Times New Roman" w:hAnsi="Times New Roman" w:cs="Times New Roman"/>
+          <w:color w:val="000000" w:themeColor="text1"/>
+          <w:kern w:val="0"/>
+          <w14:ligatures w14:val="none"/>
+        </w:rPr>
+        <w:t>, using the</w:t>
+      </w:r>
+      <w:r>
+        <w:rPr>
+          <w:rFonts w:ascii="Times New Roman" w:eastAsia="Times New Roman" w:hAnsi="Times New Roman" w:cs="Times New Roman"/>
+          <w:color w:val="000000" w:themeColor="text1"/>
+          <w:kern w:val="0"/>
+          <w14:ligatures w14:val="none"/>
+        </w:rPr>
+        <w:t xml:space="preserve"> Sentence: "I am taking </w:t>
+      </w:r>
+      <w:r>
+        <w:rPr>
+          <w:rFonts w:ascii="Times New Roman" w:eastAsia="Times New Roman" w:hAnsi="Times New Roman" w:cs="Times New Roman"/>
+          <w:color w:val="000000" w:themeColor="text1"/>
+          <w:kern w:val="0"/>
+          <w14:ligatures w14:val="none"/>
+        </w:rPr>
+        <w:t xml:space="preserve">an </w:t>
+      </w:r>
+      <w:r>
+        <w:rPr>
+          <w:rFonts w:ascii="Times New Roman" w:eastAsia="Times New Roman" w:hAnsi="Times New Roman" w:cs="Times New Roman"/>
+          <w:color w:val="000000" w:themeColor="text1"/>
+          <w:kern w:val="0"/>
+          <w14:ligatures w14:val="none"/>
+        </w:rPr>
+        <w:t>Artificial Intelligence class."</w:t>
+      </w:r>
+      <w:r>
+        <w:rPr>
+          <w:rFonts w:ascii="Times New Roman" w:eastAsia="Times New Roman" w:hAnsi="Times New Roman" w:cs="Times New Roman"/>
+          <w:color w:val="000000" w:themeColor="text1"/>
+          <w:kern w:val="0"/>
+          <w14:ligatures w14:val="none"/>
+        </w:rPr>
+        <w:t xml:space="preserve"> So, i</w:t>
+      </w:r>
+      <w:r>
+        <w:rPr>
+          <w:rFonts w:ascii="Times New Roman" w:eastAsia="Times New Roman" w:hAnsi="Times New Roman" w:cs="Times New Roman"/>
+          <w:color w:val="000000" w:themeColor="text1"/>
+          <w:kern w:val="0"/>
+          <w14:ligatures w14:val="none"/>
+        </w:rPr>
+        <w:t>f "Artificial" is missing from the vocabulary</w:t>
+      </w:r>
+      <w:r>
+        <w:rPr>
+          <w:rFonts w:ascii="Times New Roman" w:eastAsia="Times New Roman" w:hAnsi="Times New Roman" w:cs="Times New Roman"/>
+          <w:color w:val="000000" w:themeColor="text1"/>
+          <w:kern w:val="0"/>
+          <w14:ligatures w14:val="none"/>
+        </w:rPr>
+        <w:t>,</w:t>
+      </w:r>
+      <w:r>
+        <w:rPr>
+          <w:rFonts w:ascii="Times New Roman" w:eastAsia="Times New Roman" w:hAnsi="Times New Roman" w:cs="Times New Roman"/>
+          <w:color w:val="000000" w:themeColor="text1"/>
+          <w:kern w:val="0"/>
+          <w14:ligatures w14:val="none"/>
+        </w:rPr>
+        <w:t xml:space="preserve"> </w:t>
+      </w:r>
+      <w:r>
+        <w:rPr>
+          <w:rFonts w:ascii="Times New Roman" w:eastAsia="Times New Roman" w:hAnsi="Times New Roman" w:cs="Times New Roman"/>
+          <w:color w:val="000000" w:themeColor="text1"/>
+          <w:kern w:val="0"/>
+          <w14:ligatures w14:val="none"/>
+        </w:rPr>
+        <w:t>then it is</w:t>
+      </w:r>
+      <w:r>
+        <w:rPr>
+          <w:rFonts w:ascii="Times New Roman" w:eastAsia="Times New Roman" w:hAnsi="Times New Roman" w:cs="Times New Roman"/>
+          <w:color w:val="000000" w:themeColor="text1"/>
+          <w:kern w:val="0"/>
+          <w14:ligatures w14:val="none"/>
+        </w:rPr>
+        <w:t xml:space="preserve"> </w:t>
+      </w:r>
+      <w:r>
+        <w:rPr>
+          <w:rFonts w:ascii="Times New Roman" w:eastAsia="Times New Roman" w:hAnsi="Times New Roman" w:cs="Times New Roman"/>
+          <w:color w:val="000000" w:themeColor="text1"/>
+          <w:kern w:val="0"/>
+          <w14:ligatures w14:val="none"/>
+        </w:rPr>
+        <w:t>r</w:t>
+      </w:r>
+      <w:r>
+        <w:rPr>
+          <w:rFonts w:ascii="Times New Roman" w:eastAsia="Times New Roman" w:hAnsi="Times New Roman" w:cs="Times New Roman"/>
+          <w:color w:val="000000" w:themeColor="text1"/>
+          <w:kern w:val="0"/>
+          <w14:ligatures w14:val="none"/>
+        </w:rPr>
+        <w:t>eplaced with &lt;UNK&gt;</w:t>
+      </w:r>
+      <w:r>
+        <w:rPr>
+          <w:rFonts w:ascii="Times New Roman" w:eastAsia="Times New Roman" w:hAnsi="Times New Roman" w:cs="Times New Roman"/>
+          <w:color w:val="000000" w:themeColor="text1"/>
+          <w:kern w:val="0"/>
+          <w14:ligatures w14:val="none"/>
+        </w:rPr>
+        <w:t xml:space="preserve"> and</w:t>
+      </w:r>
+      <w:r>
+        <w:rPr>
+          <w:rFonts w:ascii="Times New Roman" w:eastAsia="Times New Roman" w:hAnsi="Times New Roman" w:cs="Times New Roman"/>
+          <w:color w:val="000000" w:themeColor="text1"/>
+          <w:kern w:val="0"/>
+          <w14:ligatures w14:val="none"/>
+        </w:rPr>
+        <w:t xml:space="preserve"> </w:t>
+      </w:r>
+      <w:r>
+        <w:rPr>
+          <w:rFonts w:ascii="Times New Roman" w:eastAsia="Times New Roman" w:hAnsi="Times New Roman" w:cs="Times New Roman"/>
+          <w:color w:val="000000" w:themeColor="text1"/>
+          <w:kern w:val="0"/>
+          <w14:ligatures w14:val="none"/>
+        </w:rPr>
+        <w:t>the p</w:t>
+      </w:r>
+      <w:r>
+        <w:rPr>
+          <w:rFonts w:ascii="Times New Roman" w:eastAsia="Times New Roman" w:hAnsi="Times New Roman" w:cs="Times New Roman"/>
+          <w:color w:val="000000" w:themeColor="text1"/>
+          <w:kern w:val="0"/>
+          <w14:ligatures w14:val="none"/>
+        </w:rPr>
+        <w:t>rocessed</w:t>
+      </w:r>
+      <w:r>
+        <w:rPr>
+          <w:rFonts w:ascii="Times New Roman" w:eastAsia="Times New Roman" w:hAnsi="Times New Roman" w:cs="Times New Roman"/>
+          <w:color w:val="000000" w:themeColor="text1"/>
+          <w:kern w:val="0"/>
+          <w14:ligatures w14:val="none"/>
+        </w:rPr>
+        <w:t xml:space="preserve"> sentence is</w:t>
+      </w:r>
+      <w:r>
+        <w:rPr>
+          <w:rFonts w:ascii="Times New Roman" w:eastAsia="Times New Roman" w:hAnsi="Times New Roman" w:cs="Times New Roman"/>
+          <w:color w:val="000000" w:themeColor="text1"/>
+          <w:kern w:val="0"/>
+          <w14:ligatures w14:val="none"/>
+        </w:rPr>
+        <w:t xml:space="preserve"> </w:t>
+      </w:r>
+      <w:r>
+        <w:rPr>
+          <w:rFonts w:ascii="Times New Roman" w:eastAsia="Times New Roman" w:hAnsi="Times New Roman" w:cs="Times New Roman"/>
+          <w:color w:val="000000" w:themeColor="text1"/>
+          <w:kern w:val="0"/>
+          <w14:ligatures w14:val="none"/>
+        </w:rPr>
+        <w:t>“</w:t>
+      </w:r>
+      <w:r>
+        <w:rPr>
+          <w:rFonts w:ascii="Times New Roman" w:eastAsia="Times New Roman" w:hAnsi="Times New Roman" w:cs="Times New Roman"/>
+          <w:color w:val="000000" w:themeColor="text1"/>
+          <w:kern w:val="0"/>
+          <w14:ligatures w14:val="none"/>
+        </w:rPr>
+        <w:t>I am taking &lt;UNK&gt; Intelligence class.</w:t>
+      </w:r>
+      <w:r>
+        <w:rPr>
+          <w:rFonts w:ascii="Times New Roman" w:eastAsia="Times New Roman" w:hAnsi="Times New Roman" w:cs="Times New Roman"/>
+          <w:color w:val="000000" w:themeColor="text1"/>
+          <w:kern w:val="0"/>
+          <w14:ligatures w14:val="none"/>
+        </w:rPr>
+        <w:t xml:space="preserve">” </w:t>
+      </w:r>
+      <w:r>
+        <w:rPr>
+          <w:rFonts w:ascii="Times New Roman" w:eastAsia="Times New Roman" w:hAnsi="Times New Roman" w:cs="Times New Roman"/>
+          <w:color w:val="000000" w:themeColor="text1"/>
+          <w:kern w:val="0"/>
+          <w14:ligatures w14:val="none"/>
+        </w:rPr>
+        <w:t>(</w:t>
+      </w:r>
+      <w:proofErr w:type="spellStart"/>
+      <w:r>
+        <w:rPr>
+          <w:rFonts w:ascii="Times New Roman" w:eastAsia="Times New Roman" w:hAnsi="Times New Roman" w:cs="Times New Roman"/>
+          <w:color w:val="000000" w:themeColor="text1"/>
+          <w:kern w:val="0"/>
+          <w14:ligatures w14:val="none"/>
+        </w:rPr>
+        <w:t>Sutskever</w:t>
+      </w:r>
+      <w:proofErr w:type="spellEnd"/>
+      <w:r>
+        <w:rPr>
+          <w:rFonts w:ascii="Times New Roman" w:eastAsia="Times New Roman" w:hAnsi="Times New Roman" w:cs="Times New Roman"/>
+          <w:color w:val="000000" w:themeColor="text1"/>
+          <w:kern w:val="0"/>
+          <w14:ligatures w14:val="none"/>
+        </w:rPr>
+        <w:t xml:space="preserve"> et al., 2014). </w:t>
+      </w:r>
+    </w:p>
+    <w:p>
+      <w:pPr>
+        <w:spacing w:line="480" w:lineRule="auto"/>
+        <w:ind w:firstLine="720"/>
+        <w:outlineLvl w:val="2"/>
+        <w:rPr>
+          <w:rFonts w:ascii="Times New Roman" w:eastAsia="Times New Roman" w:hAnsi="Times New Roman" w:cs="Times New Roman"/>
+          <w:color w:val="000000" w:themeColor="text1"/>
+          <w:kern w:val="0"/>
+          <w14:ligatures w14:val="none"/>
+        </w:rPr>
+      </w:pPr>
+      <w:r>
+        <w:rPr>
+          <w:rFonts w:ascii="Times New Roman" w:eastAsia="Times New Roman" w:hAnsi="Times New Roman" w:cs="Times New Roman"/>
+          <w:color w:val="000000" w:themeColor="text1"/>
+          <w:kern w:val="0"/>
+          <w14:ligatures w14:val="none"/>
+        </w:rPr>
+        <w:lastRenderedPageBreak/>
+        <w:t>Also, t</w:t>
+      </w:r>
+      <w:r>
+        <w:rPr>
+          <w:rFonts w:ascii="Times New Roman" w:eastAsia="Times New Roman" w:hAnsi="Times New Roman" w:cs="Times New Roman"/>
+          <w:color w:val="000000" w:themeColor="text1"/>
+          <w:kern w:val="0"/>
+          <w14:ligatures w14:val="none"/>
+        </w:rPr>
+        <w:t>he training was done in such a way as to maximize the probability of the correct translation given an input sequence. To achieve this, Stochastic Gradient Descent (SGD) was implemented as the primary optimization method. Additionally, the training was done using a parallelized 8-GPU machine beam, with each layer running on different GPUs and communicating its activations to the next GPU once computed (</w:t>
+      </w:r>
+      <w:proofErr w:type="spellStart"/>
+      <w:r>
+        <w:rPr>
+          <w:rFonts w:ascii="Times New Roman" w:eastAsia="Times New Roman" w:hAnsi="Times New Roman" w:cs="Times New Roman"/>
+          <w:color w:val="000000" w:themeColor="text1"/>
+          <w:kern w:val="0"/>
+          <w14:ligatures w14:val="none"/>
+        </w:rPr>
+        <w:t>Sutskever</w:t>
+      </w:r>
+      <w:proofErr w:type="spellEnd"/>
+      <w:r>
+        <w:rPr>
+          <w:rFonts w:ascii="Times New Roman" w:eastAsia="Times New Roman" w:hAnsi="Times New Roman" w:cs="Times New Roman"/>
+          <w:color w:val="000000" w:themeColor="text1"/>
+          <w:kern w:val="0"/>
+          <w14:ligatures w14:val="none"/>
+        </w:rPr>
+        <w:t xml:space="preserve"> et al., 2014).</w:t>
+      </w:r>
+    </w:p>
+    <w:p>
+      <w:pPr>
+        <w:spacing w:line="480" w:lineRule="auto"/>
+        <w:outlineLvl w:val="2"/>
+        <w:rPr>
+          <w:rFonts w:ascii="Times New Roman" w:eastAsia="Times New Roman" w:hAnsi="Times New Roman" w:cs="Times New Roman"/>
+          <w:b/>
+          <w:bCs/>
+          <w:color w:val="000000" w:themeColor="text1"/>
+          <w:kern w:val="0"/>
+          <w14:ligatures w14:val="none"/>
+        </w:rPr>
+      </w:pPr>
+      <w:r>
+        <w:rPr>
+          <w:rFonts w:ascii="Times New Roman" w:eastAsia="Times New Roman" w:hAnsi="Times New Roman" w:cs="Times New Roman"/>
+          <w:b/>
+          <w:bCs/>
+          <w:color w:val="000000" w:themeColor="text1"/>
+          <w:kern w:val="0"/>
+          <w14:ligatures w14:val="none"/>
+        </w:rPr>
+        <w:t>Results and Performance</w:t>
+      </w:r>
+    </w:p>
+    <w:p>
+      <w:pPr>
+        <w:spacing w:line="480" w:lineRule="auto"/>
+        <w:outlineLvl w:val="2"/>
         <w:rPr>
           <w:rFonts w:ascii="Times New Roman" w:eastAsia="Times New Roman" w:hAnsi="Times New Roman" w:cs="Times New Roman"/>
           <w:b/>
@@ -3946,609 +3570,8 @@
           <w:kern w:val="0"/>
           <w14:ligatures w14:val="none"/>
         </w:rPr>
-        <w:t>Model Training</w:t>
-      </w:r>
-    </w:p>
-    <w:p>
-      <w:pPr>
-        <w:spacing w:line="480" w:lineRule="auto"/>
-        <w:ind w:firstLine="720"/>
-        <w:outlineLvl w:val="2"/>
-        <w:rPr>
-          <w:rFonts w:ascii="Times New Roman" w:eastAsia="Times New Roman" w:hAnsi="Times New Roman" w:cs="Times New Roman"/>
-          <w:color w:val="000000" w:themeColor="text1"/>
-          <w:kern w:val="0"/>
-          <w14:ligatures w14:val="none"/>
-        </w:rPr>
-      </w:pPr>
-      <w:r>
-        <w:rPr>
-          <w:rFonts w:ascii="Times New Roman" w:eastAsia="Times New Roman" w:hAnsi="Times New Roman" w:cs="Times New Roman"/>
-          <w:color w:val="000000" w:themeColor="text1"/>
-          <w:kern w:val="0"/>
-          <w14:ligatures w14:val="none"/>
-        </w:rPr>
-        <w:t xml:space="preserve">The model </w:t>
-      </w:r>
-      <w:r>
-        <w:rPr>
-          <w:rFonts w:ascii="Times New Roman" w:eastAsia="Times New Roman" w:hAnsi="Times New Roman" w:cs="Times New Roman"/>
-          <w:color w:val="000000" w:themeColor="text1"/>
-          <w:kern w:val="0"/>
-          <w14:ligatures w14:val="none"/>
-        </w:rPr>
-        <w:t xml:space="preserve">training was </w:t>
-      </w:r>
-      <w:r>
-        <w:rPr>
-          <w:rFonts w:ascii="Times New Roman" w:eastAsia="Times New Roman" w:hAnsi="Times New Roman" w:cs="Times New Roman"/>
-          <w:color w:val="000000" w:themeColor="text1"/>
-          <w:kern w:val="0"/>
-          <w14:ligatures w14:val="none"/>
-        </w:rPr>
-        <w:t>fairly easy</w:t>
-      </w:r>
-      <w:r>
-        <w:rPr>
-          <w:rFonts w:ascii="Times New Roman" w:eastAsia="Times New Roman" w:hAnsi="Times New Roman" w:cs="Times New Roman"/>
-          <w:color w:val="000000" w:themeColor="text1"/>
-          <w:kern w:val="0"/>
-          <w14:ligatures w14:val="none"/>
-        </w:rPr>
-        <w:t>; four layers of deep LSTMs were used, including 1000 cells at each layer and 1000-dimensional word embeddings with 160,000 input and 80,000 output vocabularies</w:t>
-      </w:r>
-      <w:r>
-        <w:rPr>
-          <w:rFonts w:ascii="Times New Roman" w:eastAsia="Times New Roman" w:hAnsi="Times New Roman" w:cs="Times New Roman"/>
-          <w:color w:val="000000" w:themeColor="text1"/>
-          <w:kern w:val="0"/>
-          <w14:ligatures w14:val="none"/>
-        </w:rPr>
-        <w:t>,</w:t>
-      </w:r>
-      <w:r>
-        <w:rPr>
-          <w:rFonts w:ascii="Times New Roman" w:eastAsia="Times New Roman" w:hAnsi="Times New Roman" w:cs="Times New Roman"/>
-          <w:color w:val="000000" w:themeColor="text1"/>
-          <w:kern w:val="0"/>
-          <w14:ligatures w14:val="none"/>
-        </w:rPr>
-        <w:t xml:space="preserve"> </w:t>
-      </w:r>
-      <w:r>
-        <w:rPr>
-          <w:rFonts w:ascii="Times New Roman" w:eastAsia="Times New Roman" w:hAnsi="Times New Roman" w:cs="Times New Roman"/>
-          <w:color w:val="000000" w:themeColor="text1"/>
-          <w:kern w:val="0"/>
-          <w14:ligatures w14:val="none"/>
-        </w:rPr>
-        <w:t>and</w:t>
-      </w:r>
-      <w:r>
-        <w:rPr>
-          <w:rFonts w:ascii="Times New Roman" w:eastAsia="Times New Roman" w:hAnsi="Times New Roman" w:cs="Times New Roman"/>
-          <w:color w:val="000000" w:themeColor="text1"/>
-          <w:kern w:val="0"/>
-          <w14:ligatures w14:val="none"/>
-        </w:rPr>
-        <w:t xml:space="preserve"> unknown words </w:t>
-      </w:r>
-      <w:r>
-        <w:rPr>
-          <w:rFonts w:ascii="Times New Roman" w:eastAsia="Times New Roman" w:hAnsi="Times New Roman" w:cs="Times New Roman"/>
-          <w:color w:val="000000" w:themeColor="text1"/>
-          <w:kern w:val="0"/>
-          <w14:ligatures w14:val="none"/>
-        </w:rPr>
-        <w:t xml:space="preserve">were replaced </w:t>
-      </w:r>
-      <w:r>
-        <w:rPr>
-          <w:rFonts w:ascii="Times New Roman" w:eastAsia="Times New Roman" w:hAnsi="Times New Roman" w:cs="Times New Roman"/>
-          <w:color w:val="000000" w:themeColor="text1"/>
-          <w:kern w:val="0"/>
-          <w14:ligatures w14:val="none"/>
-        </w:rPr>
-        <w:t xml:space="preserve">with </w:t>
-      </w:r>
-      <w:r>
-        <w:rPr>
-          <w:rFonts w:ascii="Times New Roman" w:eastAsia="Times New Roman" w:hAnsi="Times New Roman" w:cs="Times New Roman"/>
-          <w:color w:val="000000" w:themeColor="text1"/>
-          <w:kern w:val="0"/>
-          <w14:ligatures w14:val="none"/>
-        </w:rPr>
-        <w:t>“</w:t>
-      </w:r>
-      <w:r>
-        <w:rPr>
-          <w:rFonts w:ascii="Times New Roman" w:eastAsia="Times New Roman" w:hAnsi="Times New Roman" w:cs="Times New Roman"/>
-          <w:color w:val="000000" w:themeColor="text1"/>
-          <w:kern w:val="0"/>
-          <w14:ligatures w14:val="none"/>
-        </w:rPr>
-        <w:t>UNK</w:t>
-      </w:r>
-      <w:r>
-        <w:rPr>
-          <w:rFonts w:ascii="Times New Roman" w:eastAsia="Times New Roman" w:hAnsi="Times New Roman" w:cs="Times New Roman"/>
-          <w:color w:val="000000" w:themeColor="text1"/>
-          <w:kern w:val="0"/>
-          <w14:ligatures w14:val="none"/>
-        </w:rPr>
-        <w:t>”</w:t>
-      </w:r>
-      <w:r>
-        <w:rPr>
-          <w:rFonts w:ascii="Times New Roman" w:eastAsia="Times New Roman" w:hAnsi="Times New Roman" w:cs="Times New Roman"/>
-          <w:color w:val="000000" w:themeColor="text1"/>
-          <w:kern w:val="0"/>
-          <w14:ligatures w14:val="none"/>
-        </w:rPr>
-        <w:t xml:space="preserve"> </w:t>
-      </w:r>
-      <w:r>
-        <w:rPr>
-          <w:rFonts w:ascii="Times New Roman" w:eastAsia="Times New Roman" w:hAnsi="Times New Roman" w:cs="Times New Roman"/>
-          <w:color w:val="000000" w:themeColor="text1"/>
-          <w:kern w:val="0"/>
-          <w14:ligatures w14:val="none"/>
-        </w:rPr>
-        <w:t xml:space="preserve">tokens. </w:t>
-      </w:r>
-      <w:r>
-        <w:rPr>
-          <w:rFonts w:ascii="Times New Roman" w:eastAsia="Times New Roman" w:hAnsi="Times New Roman" w:cs="Times New Roman"/>
-          <w:color w:val="000000" w:themeColor="text1"/>
-          <w:kern w:val="0"/>
-          <w14:ligatures w14:val="none"/>
-        </w:rPr>
-        <w:t>For e</w:t>
-      </w:r>
-      <w:r>
-        <w:rPr>
-          <w:rFonts w:ascii="Times New Roman" w:eastAsia="Times New Roman" w:hAnsi="Times New Roman" w:cs="Times New Roman"/>
-          <w:color w:val="000000" w:themeColor="text1"/>
-          <w:kern w:val="0"/>
-          <w14:ligatures w14:val="none"/>
-        </w:rPr>
-        <w:t>xample</w:t>
-      </w:r>
-      <w:r>
-        <w:rPr>
-          <w:rFonts w:ascii="Times New Roman" w:eastAsia="Times New Roman" w:hAnsi="Times New Roman" w:cs="Times New Roman"/>
-          <w:color w:val="000000" w:themeColor="text1"/>
-          <w:kern w:val="0"/>
-          <w14:ligatures w14:val="none"/>
-        </w:rPr>
-        <w:t>, using the</w:t>
-      </w:r>
-      <w:r>
-        <w:rPr>
-          <w:rFonts w:ascii="Times New Roman" w:eastAsia="Times New Roman" w:hAnsi="Times New Roman" w:cs="Times New Roman"/>
-          <w:color w:val="000000" w:themeColor="text1"/>
-          <w:kern w:val="0"/>
-          <w14:ligatures w14:val="none"/>
-        </w:rPr>
-        <w:t xml:space="preserve"> Sentence: "I am taking </w:t>
-      </w:r>
-      <w:r>
-        <w:rPr>
-          <w:rFonts w:ascii="Times New Roman" w:eastAsia="Times New Roman" w:hAnsi="Times New Roman" w:cs="Times New Roman"/>
-          <w:color w:val="000000" w:themeColor="text1"/>
-          <w:kern w:val="0"/>
-          <w14:ligatures w14:val="none"/>
-        </w:rPr>
-        <w:t xml:space="preserve">an </w:t>
-      </w:r>
-      <w:r>
-        <w:rPr>
-          <w:rFonts w:ascii="Times New Roman" w:eastAsia="Times New Roman" w:hAnsi="Times New Roman" w:cs="Times New Roman"/>
-          <w:color w:val="000000" w:themeColor="text1"/>
-          <w:kern w:val="0"/>
-          <w14:ligatures w14:val="none"/>
-        </w:rPr>
-        <w:t>Artificial Intelligence class."</w:t>
-      </w:r>
-      <w:r>
-        <w:rPr>
-          <w:rFonts w:ascii="Times New Roman" w:eastAsia="Times New Roman" w:hAnsi="Times New Roman" w:cs="Times New Roman"/>
-          <w:color w:val="000000" w:themeColor="text1"/>
-          <w:kern w:val="0"/>
-          <w14:ligatures w14:val="none"/>
-        </w:rPr>
-        <w:t xml:space="preserve"> </w:t>
-      </w:r>
-      <w:r>
-        <w:rPr>
-          <w:rFonts w:ascii="Times New Roman" w:eastAsia="Times New Roman" w:hAnsi="Times New Roman" w:cs="Times New Roman"/>
-          <w:color w:val="000000" w:themeColor="text1"/>
-          <w:kern w:val="0"/>
-          <w14:ligatures w14:val="none"/>
-        </w:rPr>
-        <w:t>So, i</w:t>
-      </w:r>
-      <w:r>
-        <w:rPr>
-          <w:rFonts w:ascii="Times New Roman" w:eastAsia="Times New Roman" w:hAnsi="Times New Roman" w:cs="Times New Roman"/>
-          <w:color w:val="000000" w:themeColor="text1"/>
-          <w:kern w:val="0"/>
-          <w14:ligatures w14:val="none"/>
-        </w:rPr>
-        <w:t>f "Artificial" is missing from the vocabulary</w:t>
-      </w:r>
-      <w:r>
-        <w:rPr>
-          <w:rFonts w:ascii="Times New Roman" w:eastAsia="Times New Roman" w:hAnsi="Times New Roman" w:cs="Times New Roman"/>
-          <w:color w:val="000000" w:themeColor="text1"/>
-          <w:kern w:val="0"/>
-          <w14:ligatures w14:val="none"/>
-        </w:rPr>
-        <w:t>,</w:t>
-      </w:r>
-      <w:r>
-        <w:rPr>
-          <w:rFonts w:ascii="Times New Roman" w:eastAsia="Times New Roman" w:hAnsi="Times New Roman" w:cs="Times New Roman"/>
-          <w:color w:val="000000" w:themeColor="text1"/>
-          <w:kern w:val="0"/>
-          <w14:ligatures w14:val="none"/>
-        </w:rPr>
-        <w:t xml:space="preserve"> </w:t>
-      </w:r>
-      <w:r>
-        <w:rPr>
-          <w:rFonts w:ascii="Times New Roman" w:eastAsia="Times New Roman" w:hAnsi="Times New Roman" w:cs="Times New Roman"/>
-          <w:color w:val="000000" w:themeColor="text1"/>
-          <w:kern w:val="0"/>
-          <w14:ligatures w14:val="none"/>
-        </w:rPr>
-        <w:t>then it is</w:t>
-      </w:r>
-      <w:r>
-        <w:rPr>
-          <w:rFonts w:ascii="Times New Roman" w:eastAsia="Times New Roman" w:hAnsi="Times New Roman" w:cs="Times New Roman"/>
-          <w:color w:val="000000" w:themeColor="text1"/>
-          <w:kern w:val="0"/>
-          <w14:ligatures w14:val="none"/>
-        </w:rPr>
-        <w:t xml:space="preserve"> </w:t>
-      </w:r>
-      <w:r>
-        <w:rPr>
-          <w:rFonts w:ascii="Times New Roman" w:eastAsia="Times New Roman" w:hAnsi="Times New Roman" w:cs="Times New Roman"/>
-          <w:color w:val="000000" w:themeColor="text1"/>
-          <w:kern w:val="0"/>
-          <w14:ligatures w14:val="none"/>
-        </w:rPr>
-        <w:t>r</w:t>
-      </w:r>
-      <w:r>
-        <w:rPr>
-          <w:rFonts w:ascii="Times New Roman" w:eastAsia="Times New Roman" w:hAnsi="Times New Roman" w:cs="Times New Roman"/>
-          <w:color w:val="000000" w:themeColor="text1"/>
-          <w:kern w:val="0"/>
-          <w14:ligatures w14:val="none"/>
-        </w:rPr>
-        <w:t>eplaced with &lt;UNK&gt;</w:t>
-      </w:r>
-      <w:r>
-        <w:rPr>
-          <w:rFonts w:ascii="Times New Roman" w:eastAsia="Times New Roman" w:hAnsi="Times New Roman" w:cs="Times New Roman"/>
-          <w:color w:val="000000" w:themeColor="text1"/>
-          <w:kern w:val="0"/>
-          <w14:ligatures w14:val="none"/>
-        </w:rPr>
-        <w:t xml:space="preserve"> and</w:t>
-      </w:r>
-      <w:r>
-        <w:rPr>
-          <w:rFonts w:ascii="Times New Roman" w:eastAsia="Times New Roman" w:hAnsi="Times New Roman" w:cs="Times New Roman"/>
-          <w:color w:val="000000" w:themeColor="text1"/>
-          <w:kern w:val="0"/>
-          <w14:ligatures w14:val="none"/>
-        </w:rPr>
-        <w:t xml:space="preserve"> </w:t>
-      </w:r>
-      <w:r>
-        <w:rPr>
-          <w:rFonts w:ascii="Times New Roman" w:eastAsia="Times New Roman" w:hAnsi="Times New Roman" w:cs="Times New Roman"/>
-          <w:color w:val="000000" w:themeColor="text1"/>
-          <w:kern w:val="0"/>
-          <w14:ligatures w14:val="none"/>
-        </w:rPr>
-        <w:t>the p</w:t>
-      </w:r>
-      <w:r>
-        <w:rPr>
-          <w:rFonts w:ascii="Times New Roman" w:eastAsia="Times New Roman" w:hAnsi="Times New Roman" w:cs="Times New Roman"/>
-          <w:color w:val="000000" w:themeColor="text1"/>
-          <w:kern w:val="0"/>
-          <w14:ligatures w14:val="none"/>
-        </w:rPr>
-        <w:t>rocessed</w:t>
-      </w:r>
-      <w:r>
-        <w:rPr>
-          <w:rFonts w:ascii="Times New Roman" w:eastAsia="Times New Roman" w:hAnsi="Times New Roman" w:cs="Times New Roman"/>
-          <w:color w:val="000000" w:themeColor="text1"/>
-          <w:kern w:val="0"/>
-          <w14:ligatures w14:val="none"/>
-        </w:rPr>
-        <w:t xml:space="preserve"> sentence is</w:t>
-      </w:r>
-      <w:r>
-        <w:rPr>
-          <w:rFonts w:ascii="Times New Roman" w:eastAsia="Times New Roman" w:hAnsi="Times New Roman" w:cs="Times New Roman"/>
-          <w:color w:val="000000" w:themeColor="text1"/>
-          <w:kern w:val="0"/>
-          <w14:ligatures w14:val="none"/>
-        </w:rPr>
-        <w:t xml:space="preserve"> </w:t>
-      </w:r>
-      <w:r>
-        <w:rPr>
-          <w:rFonts w:ascii="Times New Roman" w:eastAsia="Times New Roman" w:hAnsi="Times New Roman" w:cs="Times New Roman"/>
-          <w:color w:val="000000" w:themeColor="text1"/>
-          <w:kern w:val="0"/>
-          <w14:ligatures w14:val="none"/>
-        </w:rPr>
-        <w:t>“</w:t>
-      </w:r>
-      <w:r>
-        <w:rPr>
-          <w:rFonts w:ascii="Times New Roman" w:eastAsia="Times New Roman" w:hAnsi="Times New Roman" w:cs="Times New Roman"/>
-          <w:color w:val="000000" w:themeColor="text1"/>
-          <w:kern w:val="0"/>
-          <w14:ligatures w14:val="none"/>
-        </w:rPr>
-        <w:t>I am taking &lt;UNK&gt; Intelligence class.</w:t>
-      </w:r>
-      <w:r>
-        <w:rPr>
-          <w:rFonts w:ascii="Times New Roman" w:eastAsia="Times New Roman" w:hAnsi="Times New Roman" w:cs="Times New Roman"/>
-          <w:color w:val="000000" w:themeColor="text1"/>
-          <w:kern w:val="0"/>
-          <w14:ligatures w14:val="none"/>
-        </w:rPr>
-        <w:t xml:space="preserve">” </w:t>
-      </w:r>
-      <w:r>
-        <w:rPr>
-          <w:rFonts w:ascii="Times New Roman" w:eastAsia="Times New Roman" w:hAnsi="Times New Roman" w:cs="Times New Roman"/>
-          <w:color w:val="000000" w:themeColor="text1"/>
-          <w:kern w:val="0"/>
-          <w14:ligatures w14:val="none"/>
-        </w:rPr>
-        <w:t>(</w:t>
-      </w:r>
-      <w:proofErr w:type="spellStart"/>
-      <w:r>
-        <w:rPr>
-          <w:rFonts w:ascii="Times New Roman" w:eastAsia="Times New Roman" w:hAnsi="Times New Roman" w:cs="Times New Roman"/>
-          <w:color w:val="000000" w:themeColor="text1"/>
-          <w:kern w:val="0"/>
-          <w14:ligatures w14:val="none"/>
-        </w:rPr>
-        <w:t>Sutskever</w:t>
-      </w:r>
-      <w:proofErr w:type="spellEnd"/>
-      <w:r>
-        <w:rPr>
-          <w:rFonts w:ascii="Times New Roman" w:eastAsia="Times New Roman" w:hAnsi="Times New Roman" w:cs="Times New Roman"/>
-          <w:color w:val="000000" w:themeColor="text1"/>
-          <w:kern w:val="0"/>
-          <w14:ligatures w14:val="none"/>
-        </w:rPr>
-        <w:t xml:space="preserve"> et al., 2014)</w:t>
-      </w:r>
-      <w:r>
-        <w:rPr>
-          <w:rFonts w:ascii="Times New Roman" w:eastAsia="Times New Roman" w:hAnsi="Times New Roman" w:cs="Times New Roman"/>
-          <w:color w:val="000000" w:themeColor="text1"/>
-          <w:kern w:val="0"/>
-          <w14:ligatures w14:val="none"/>
-        </w:rPr>
-        <w:t xml:space="preserve">. </w:t>
-      </w:r>
-    </w:p>
-    <w:p>
-      <w:pPr>
-        <w:spacing w:line="480" w:lineRule="auto"/>
-        <w:ind w:firstLine="720"/>
-        <w:outlineLvl w:val="2"/>
-        <w:rPr>
-          <w:rFonts w:ascii="Times New Roman" w:eastAsia="Times New Roman" w:hAnsi="Times New Roman" w:cs="Times New Roman"/>
-          <w:color w:val="000000" w:themeColor="text1"/>
-          <w:kern w:val="0"/>
-          <w14:ligatures w14:val="none"/>
-        </w:rPr>
-      </w:pPr>
-      <w:r>
-        <w:rPr>
-          <w:rFonts w:ascii="Times New Roman" w:eastAsia="Times New Roman" w:hAnsi="Times New Roman" w:cs="Times New Roman"/>
-          <w:color w:val="000000" w:themeColor="text1"/>
-          <w:kern w:val="0"/>
-          <w14:ligatures w14:val="none"/>
-        </w:rPr>
-        <w:lastRenderedPageBreak/>
-        <w:t>Also, t</w:t>
-      </w:r>
-      <w:r>
-        <w:rPr>
-          <w:rFonts w:ascii="Times New Roman" w:eastAsia="Times New Roman" w:hAnsi="Times New Roman" w:cs="Times New Roman"/>
-          <w:color w:val="000000" w:themeColor="text1"/>
-          <w:kern w:val="0"/>
-          <w14:ligatures w14:val="none"/>
-        </w:rPr>
-        <w:t>he training was done in such a way</w:t>
-      </w:r>
-      <w:r>
-        <w:rPr>
-          <w:rFonts w:ascii="Times New Roman" w:eastAsia="Times New Roman" w:hAnsi="Times New Roman" w:cs="Times New Roman"/>
-          <w:color w:val="000000" w:themeColor="text1"/>
-          <w:kern w:val="0"/>
-          <w14:ligatures w14:val="none"/>
-        </w:rPr>
-        <w:t xml:space="preserve"> </w:t>
-      </w:r>
-      <w:r>
-        <w:rPr>
-          <w:rFonts w:ascii="Times New Roman" w:eastAsia="Times New Roman" w:hAnsi="Times New Roman" w:cs="Times New Roman"/>
-          <w:color w:val="000000" w:themeColor="text1"/>
-          <w:kern w:val="0"/>
-          <w14:ligatures w14:val="none"/>
-        </w:rPr>
-        <w:t xml:space="preserve">as </w:t>
-      </w:r>
-      <w:r>
-        <w:rPr>
-          <w:rFonts w:ascii="Times New Roman" w:eastAsia="Times New Roman" w:hAnsi="Times New Roman" w:cs="Times New Roman"/>
-          <w:color w:val="000000" w:themeColor="text1"/>
-          <w:kern w:val="0"/>
-          <w14:ligatures w14:val="none"/>
-        </w:rPr>
-        <w:t>to maximize the probability of the correct translation given an input sequence. To achieve this, Stochastic Gradient Descent (SGD)</w:t>
-      </w:r>
-      <w:r>
-        <w:rPr>
-          <w:rFonts w:ascii="Times New Roman" w:eastAsia="Times New Roman" w:hAnsi="Times New Roman" w:cs="Times New Roman"/>
-          <w:color w:val="000000" w:themeColor="text1"/>
-          <w:kern w:val="0"/>
-          <w14:ligatures w14:val="none"/>
-        </w:rPr>
-        <w:t xml:space="preserve"> was implemented</w:t>
-      </w:r>
-      <w:r>
-        <w:rPr>
-          <w:rFonts w:ascii="Times New Roman" w:eastAsia="Times New Roman" w:hAnsi="Times New Roman" w:cs="Times New Roman"/>
-          <w:color w:val="000000" w:themeColor="text1"/>
-          <w:kern w:val="0"/>
-          <w14:ligatures w14:val="none"/>
-        </w:rPr>
-        <w:t xml:space="preserve"> as the primary optimization method. Additionally, </w:t>
-      </w:r>
-      <w:r>
-        <w:rPr>
-          <w:rFonts w:ascii="Times New Roman" w:eastAsia="Times New Roman" w:hAnsi="Times New Roman" w:cs="Times New Roman"/>
-          <w:color w:val="000000" w:themeColor="text1"/>
-          <w:kern w:val="0"/>
-          <w14:ligatures w14:val="none"/>
-        </w:rPr>
-        <w:t xml:space="preserve">the training was done using a parallelized </w:t>
-      </w:r>
-      <w:r>
-        <w:rPr>
-          <w:rFonts w:ascii="Times New Roman" w:eastAsia="Times New Roman" w:hAnsi="Times New Roman" w:cs="Times New Roman"/>
-          <w:color w:val="000000" w:themeColor="text1"/>
-          <w:kern w:val="0"/>
-          <w14:ligatures w14:val="none"/>
-        </w:rPr>
-        <w:t>8-GPU machine</w:t>
-      </w:r>
-      <w:r>
-        <w:rPr>
-          <w:rFonts w:ascii="Times New Roman" w:eastAsia="Times New Roman" w:hAnsi="Times New Roman" w:cs="Times New Roman"/>
-          <w:color w:val="000000" w:themeColor="text1"/>
-          <w:kern w:val="0"/>
-          <w14:ligatures w14:val="none"/>
-        </w:rPr>
-        <w:t xml:space="preserve"> </w:t>
-      </w:r>
-      <w:r>
-        <w:rPr>
-          <w:rFonts w:ascii="Times New Roman" w:eastAsia="Times New Roman" w:hAnsi="Times New Roman" w:cs="Times New Roman"/>
-          <w:color w:val="000000" w:themeColor="text1"/>
-          <w:kern w:val="0"/>
-          <w14:ligatures w14:val="none"/>
-        </w:rPr>
-        <w:t>beam</w:t>
-      </w:r>
-      <w:r>
-        <w:rPr>
-          <w:rFonts w:ascii="Times New Roman" w:eastAsia="Times New Roman" w:hAnsi="Times New Roman" w:cs="Times New Roman"/>
-          <w:color w:val="000000" w:themeColor="text1"/>
-          <w:kern w:val="0"/>
-          <w14:ligatures w14:val="none"/>
-        </w:rPr>
-        <w:t>,</w:t>
-      </w:r>
-      <w:r>
-        <w:rPr>
-          <w:rFonts w:ascii="Times New Roman" w:eastAsia="Times New Roman" w:hAnsi="Times New Roman" w:cs="Times New Roman"/>
-          <w:color w:val="000000" w:themeColor="text1"/>
-          <w:kern w:val="0"/>
-          <w14:ligatures w14:val="none"/>
-        </w:rPr>
-        <w:t xml:space="preserve"> </w:t>
-      </w:r>
-      <w:r>
-        <w:rPr>
-          <w:rFonts w:ascii="Times New Roman" w:eastAsia="Times New Roman" w:hAnsi="Times New Roman" w:cs="Times New Roman"/>
-          <w:color w:val="000000" w:themeColor="text1"/>
-          <w:kern w:val="0"/>
-          <w14:ligatures w14:val="none"/>
-        </w:rPr>
-        <w:t xml:space="preserve">with each layer running on different GPUs and communicating its activations to the next GPU once computed </w:t>
-      </w:r>
-      <w:r>
-        <w:rPr>
-          <w:rFonts w:ascii="Times New Roman" w:eastAsia="Times New Roman" w:hAnsi="Times New Roman" w:cs="Times New Roman"/>
-          <w:color w:val="000000" w:themeColor="text1"/>
-          <w:kern w:val="0"/>
-          <w14:ligatures w14:val="none"/>
-        </w:rPr>
-        <w:t>(</w:t>
-      </w:r>
-      <w:proofErr w:type="spellStart"/>
-      <w:r>
-        <w:rPr>
-          <w:rFonts w:ascii="Times New Roman" w:eastAsia="Times New Roman" w:hAnsi="Times New Roman" w:cs="Times New Roman"/>
-          <w:color w:val="000000" w:themeColor="text1"/>
-          <w:kern w:val="0"/>
-          <w14:ligatures w14:val="none"/>
-        </w:rPr>
-        <w:t>Sutskever</w:t>
-      </w:r>
-      <w:proofErr w:type="spellEnd"/>
-      <w:r>
-        <w:rPr>
-          <w:rFonts w:ascii="Times New Roman" w:eastAsia="Times New Roman" w:hAnsi="Times New Roman" w:cs="Times New Roman"/>
-          <w:color w:val="000000" w:themeColor="text1"/>
-          <w:kern w:val="0"/>
-          <w14:ligatures w14:val="none"/>
-        </w:rPr>
-        <w:t xml:space="preserve"> et al., 2014).</w:t>
-      </w:r>
-    </w:p>
-    <w:p>
-      <w:pPr>
-        <w:spacing w:line="480" w:lineRule="auto"/>
-        <w:outlineLvl w:val="2"/>
-        <w:rPr>
-          <w:rFonts w:ascii="Times New Roman" w:eastAsia="Times New Roman" w:hAnsi="Times New Roman" w:cs="Times New Roman"/>
-          <w:b/>
-          <w:bCs/>
-          <w:color w:val="000000" w:themeColor="text1"/>
-          <w:kern w:val="0"/>
-          <w14:ligatures w14:val="none"/>
-        </w:rPr>
-      </w:pPr>
-      <w:r>
-        <w:rPr>
-          <w:rFonts w:ascii="Times New Roman" w:eastAsia="Times New Roman" w:hAnsi="Times New Roman" w:cs="Times New Roman"/>
-          <w:b/>
-          <w:bCs/>
-          <w:color w:val="000000" w:themeColor="text1"/>
-          <w:kern w:val="0"/>
-          <w14:ligatures w14:val="none"/>
-        </w:rPr>
-        <w:t>Results and Performance</w:t>
-      </w:r>
-    </w:p>
-    <w:p>
-      <w:pPr>
-        <w:spacing w:line="480" w:lineRule="auto"/>
-        <w:outlineLvl w:val="2"/>
+      </w:pPr>
+      <w:r>
         <w:rPr>
           <w:rFonts w:ascii="Times New Roman" w:eastAsia="Times New Roman" w:hAnsi="Times New Roman" w:cs="Times New Roman"/>
           <w:b/>
@@ -4559,18 +3582,6 @@
           <w:kern w:val="0"/>
           <w14:ligatures w14:val="none"/>
         </w:rPr>
-      </w:pPr>
-      <w:r>
-        <w:rPr>
-          <w:rFonts w:ascii="Times New Roman" w:eastAsia="Times New Roman" w:hAnsi="Times New Roman" w:cs="Times New Roman"/>
-          <w:b/>
-          <w:bCs/>
-          <w:i/>
-          <w:iCs/>
-          <w:color w:val="000000" w:themeColor="text1"/>
-          <w:kern w:val="0"/>
-          <w14:ligatures w14:val="none"/>
-        </w:rPr>
         <w:t>BLEU Score (Bilingual Evaluation Understudy Score)</w:t>
       </w:r>
     </w:p>
@@ -4593,151 +3604,7 @@
           <w:kern w:val="0"/>
           <w14:ligatures w14:val="none"/>
         </w:rPr>
-        <w:t>The model</w:t>
-      </w:r>
-      <w:r>
-        <w:rPr>
-          <w:rFonts w:ascii="Times New Roman" w:eastAsia="Times New Roman" w:hAnsi="Times New Roman" w:cs="Times New Roman"/>
-          <w:color w:val="000000" w:themeColor="text1"/>
-          <w:kern w:val="0"/>
-          <w14:ligatures w14:val="none"/>
-        </w:rPr>
-        <w:t>’s</w:t>
-      </w:r>
-      <w:r>
-        <w:rPr>
-          <w:rFonts w:ascii="Times New Roman" w:eastAsia="Times New Roman" w:hAnsi="Times New Roman" w:cs="Times New Roman"/>
-          <w:color w:val="000000" w:themeColor="text1"/>
-          <w:kern w:val="0"/>
-          <w14:ligatures w14:val="none"/>
-        </w:rPr>
-        <w:t xml:space="preserve"> </w:t>
-      </w:r>
-      <w:r>
-        <w:rPr>
-          <w:rFonts w:ascii="Times New Roman" w:eastAsia="Times New Roman" w:hAnsi="Times New Roman" w:cs="Times New Roman"/>
-          <w:color w:val="000000" w:themeColor="text1"/>
-          <w:kern w:val="0"/>
-          <w14:ligatures w14:val="none"/>
-        </w:rPr>
-        <w:t xml:space="preserve">effectiveness </w:t>
-      </w:r>
-      <w:r>
-        <w:rPr>
-          <w:rFonts w:ascii="Times New Roman" w:eastAsia="Times New Roman" w:hAnsi="Times New Roman" w:cs="Times New Roman"/>
-          <w:color w:val="000000" w:themeColor="text1"/>
-          <w:kern w:val="0"/>
-          <w14:ligatures w14:val="none"/>
-        </w:rPr>
-        <w:t>was evaluated using the BLEU metric</w:t>
-      </w:r>
-      <w:r>
-        <w:rPr>
-          <w:rFonts w:ascii="Times New Roman" w:eastAsia="Times New Roman" w:hAnsi="Times New Roman" w:cs="Times New Roman"/>
-          <w:color w:val="000000" w:themeColor="text1"/>
-          <w:kern w:val="0"/>
-          <w14:ligatures w14:val="none"/>
-        </w:rPr>
-        <w:t>, which</w:t>
-      </w:r>
-      <w:r>
-        <w:rPr>
-          <w:rFonts w:ascii="Times New Roman" w:eastAsia="Times New Roman" w:hAnsi="Times New Roman" w:cs="Times New Roman"/>
-          <w:color w:val="000000" w:themeColor="text1"/>
-          <w:kern w:val="0"/>
-          <w14:ligatures w14:val="none"/>
-        </w:rPr>
-        <w:t xml:space="preserve"> measures the quality of machine-generated translations. </w:t>
-      </w:r>
-      <w:r>
-        <w:rPr>
-          <w:rFonts w:ascii="Times New Roman" w:eastAsia="Times New Roman" w:hAnsi="Times New Roman" w:cs="Times New Roman"/>
-          <w:color w:val="000000" w:themeColor="text1"/>
-          <w:kern w:val="0"/>
-          <w14:ligatures w14:val="none"/>
-        </w:rPr>
-        <w:t xml:space="preserve">A </w:t>
-      </w:r>
-      <w:r>
-        <w:rPr>
-          <w:rFonts w:ascii="Times New Roman" w:eastAsia="Times New Roman" w:hAnsi="Times New Roman" w:cs="Times New Roman"/>
-          <w:color w:val="000000" w:themeColor="text1"/>
-          <w:kern w:val="0"/>
-          <w14:ligatures w14:val="none"/>
-        </w:rPr>
-        <w:t>BLEU score of 34.8</w:t>
-      </w:r>
-      <w:r>
-        <w:rPr>
-          <w:rFonts w:ascii="Times New Roman" w:eastAsia="Times New Roman" w:hAnsi="Times New Roman" w:cs="Times New Roman"/>
-          <w:color w:val="000000" w:themeColor="text1"/>
-          <w:kern w:val="0"/>
-          <w14:ligatures w14:val="none"/>
-        </w:rPr>
-        <w:t xml:space="preserve"> was achieved by t</w:t>
-      </w:r>
-      <w:r>
-        <w:rPr>
-          <w:rFonts w:ascii="Times New Roman" w:eastAsia="Times New Roman" w:hAnsi="Times New Roman" w:cs="Times New Roman"/>
-          <w:color w:val="000000" w:themeColor="text1"/>
-          <w:kern w:val="0"/>
-          <w14:ligatures w14:val="none"/>
-        </w:rPr>
-        <w:t>he LSTM-based model, significantly outperforming the phrase-based statistical machine translation (SMT) baseline</w:t>
-      </w:r>
-      <w:r>
-        <w:rPr>
-          <w:rFonts w:ascii="Times New Roman" w:eastAsia="Times New Roman" w:hAnsi="Times New Roman" w:cs="Times New Roman"/>
-          <w:color w:val="000000" w:themeColor="text1"/>
-          <w:kern w:val="0"/>
-          <w14:ligatures w14:val="none"/>
-        </w:rPr>
-        <w:t xml:space="preserve"> with a</w:t>
-      </w:r>
-      <w:r>
-        <w:rPr>
-          <w:rFonts w:ascii="Times New Roman" w:eastAsia="Times New Roman" w:hAnsi="Times New Roman" w:cs="Times New Roman"/>
-          <w:color w:val="000000" w:themeColor="text1"/>
-          <w:kern w:val="0"/>
-          <w14:ligatures w14:val="none"/>
-        </w:rPr>
-        <w:t xml:space="preserve"> score</w:t>
-      </w:r>
-      <w:r>
-        <w:rPr>
-          <w:rFonts w:ascii="Times New Roman" w:eastAsia="Times New Roman" w:hAnsi="Times New Roman" w:cs="Times New Roman"/>
-          <w:color w:val="000000" w:themeColor="text1"/>
-          <w:kern w:val="0"/>
-          <w14:ligatures w14:val="none"/>
-        </w:rPr>
-        <w:t xml:space="preserve"> of</w:t>
-      </w:r>
-      <w:r>
-        <w:rPr>
-          <w:rFonts w:ascii="Times New Roman" w:eastAsia="Times New Roman" w:hAnsi="Times New Roman" w:cs="Times New Roman"/>
-          <w:color w:val="000000" w:themeColor="text1"/>
-          <w:kern w:val="0"/>
-          <w14:ligatures w14:val="none"/>
-        </w:rPr>
-        <w:t xml:space="preserve"> 33.3. </w:t>
-      </w:r>
-      <w:r>
-        <w:rPr>
-          <w:rFonts w:ascii="Times New Roman" w:eastAsia="Times New Roman" w:hAnsi="Times New Roman" w:cs="Times New Roman"/>
-          <w:color w:val="000000" w:themeColor="text1"/>
-          <w:kern w:val="0"/>
-          <w14:ligatures w14:val="none"/>
-        </w:rPr>
-        <w:t>However,</w:t>
-      </w:r>
-      <w:r>
-        <w:rPr>
-          <w:rFonts w:ascii="Times New Roman" w:eastAsia="Times New Roman" w:hAnsi="Times New Roman" w:cs="Times New Roman"/>
-          <w:color w:val="000000" w:themeColor="text1"/>
-          <w:kern w:val="0"/>
-          <w14:ligatures w14:val="none"/>
-        </w:rPr>
-        <w:t xml:space="preserve"> when the LSTM model was utilized to </w:t>
+        <w:t xml:space="preserve">The model’s effectiveness was evaluated using the BLEU metric, which measures the quality of machine-generated translations. A BLEU score of 34.8 was achieved by the LSTM-based model, significantly outperforming the phrase-based statistical machine translation (SMT) baseline with a score of 33.3. However, when the LSTM model was utilized to </w:t>
       </w:r>
       <w:proofErr w:type="spellStart"/>
       <w:r>
@@ -4757,25 +3624,7 @@
           <w:kern w:val="0"/>
           <w14:ligatures w14:val="none"/>
         </w:rPr>
-        <w:t xml:space="preserve"> SMT-generated translations, the BLEU score improved further to 36.5, </w:t>
-      </w:r>
-      <w:r>
-        <w:rPr>
-          <w:rFonts w:ascii="Times New Roman" w:eastAsia="Times New Roman" w:hAnsi="Times New Roman" w:cs="Times New Roman"/>
-          <w:color w:val="000000" w:themeColor="text1"/>
-          <w:kern w:val="0"/>
-          <w14:ligatures w14:val="none"/>
-        </w:rPr>
-        <w:t>showing</w:t>
-      </w:r>
-      <w:r>
-        <w:rPr>
-          <w:rFonts w:ascii="Times New Roman" w:eastAsia="Times New Roman" w:hAnsi="Times New Roman" w:cs="Times New Roman"/>
-          <w:color w:val="000000" w:themeColor="text1"/>
-          <w:kern w:val="0"/>
-          <w14:ligatures w14:val="none"/>
-        </w:rPr>
-        <w:t xml:space="preserve"> the superior performance of the sequence-to-sequence learning approach (</w:t>
+        <w:t xml:space="preserve"> SMT-generated translations, the BLEU score improved further to 36.5, showing the superior performance of the sequence-to-sequence learning approach (</w:t>
       </w:r>
       <w:proofErr w:type="spellStart"/>
       <w:r>
@@ -4817,25 +3666,7 @@
           <w:kern w:val="0"/>
           <w14:ligatures w14:val="none"/>
         </w:rPr>
-        <w:t>Also, u</w:t>
-      </w:r>
-      <w:r>
-        <w:rPr>
-          <w:rFonts w:ascii="Times New Roman" w:eastAsia="Times New Roman" w:hAnsi="Times New Roman" w:cs="Times New Roman"/>
-          <w:color w:val="000000" w:themeColor="text1"/>
-          <w:kern w:val="0"/>
-          <w14:ligatures w14:val="none"/>
-        </w:rPr>
-        <w:t>nlike previous neural machine translation models, which often struggled with longer input sequences, the deep LSTM model successfully maintained context and dependencies across long sentences</w:t>
-      </w:r>
-      <w:r>
-        <w:rPr>
-          <w:rFonts w:ascii="Times New Roman" w:eastAsia="Times New Roman" w:hAnsi="Times New Roman" w:cs="Times New Roman"/>
-          <w:color w:val="000000" w:themeColor="text1"/>
-          <w:kern w:val="0"/>
-          <w14:ligatures w14:val="none"/>
-        </w:rPr>
-        <w:t>.</w:t>
+        <w:t>Also, unlike previous neural machine translation models, which often struggled with longer input sequences, the deep LSTM model successfully maintained context and dependencies across long sentences.</w:t>
       </w:r>
     </w:p>
     <w:p>

</xml_diff>